<commit_message>
update Scen 3/4 and report sub
</commit_message>
<xml_diff>
--- a/Scenarios/Aquaseca_report1.docx
+++ b/Scenarios/Aquaseca_report1.docx
@@ -385,9 +385,9 @@
           <w:color w:val="000000" w:themeColor="text1"/>
         </w:rPr>
         <w:drawing>
-          <wp:inline distT="0" distB="0" distL="0" distR="0" wp14:anchorId="6A9736A0" wp14:editId="46178B4A">
-            <wp:extent cx="4165490" cy="2478913"/>
-            <wp:effectExtent l="0" t="0" r="635" b="10795"/>
+          <wp:inline distT="0" distB="0" distL="0" distR="0" wp14:anchorId="0A534B29" wp14:editId="334F812F">
+            <wp:extent cx="4707666" cy="2801566"/>
+            <wp:effectExtent l="0" t="0" r="4445" b="5715"/>
             <wp:docPr id="3" name="Picture 3" descr="Macintosh HD:Users:abramfarley:Desktop:Screen Shot 2020-04-19 at 12.41.25 PM.png"/>
             <wp:cNvGraphicFramePr>
               <a:graphicFrameLocks xmlns:a="http://schemas.openxmlformats.org/drawingml/2006/main" noChangeAspect="1"/>
@@ -417,7 +417,7 @@
                   <pic:spPr bwMode="auto">
                     <a:xfrm>
                       <a:off x="0" y="0"/>
-                      <a:ext cx="4165490" cy="2478913"/>
+                      <a:ext cx="4732263" cy="2816204"/>
                     </a:xfrm>
                     <a:prstGeom prst="rect">
                       <a:avLst/>
@@ -452,29 +452,32 @@
     </w:p>
     <w:p>
       <w:pPr>
-        <w:ind w:left="2160"/>
-        <w:rPr>
+        <w:jc w:val="center"/>
+        <w:rPr>
+          <w:i/>
           <w:color w:val="000000" w:themeColor="text1"/>
         </w:rPr>
       </w:pPr>
-      <w:r>
-        <w:rPr>
+    </w:p>
+    <w:p>
+      <w:pPr>
+        <w:jc w:val="center"/>
+        <w:rPr>
+          <w:i/>
+          <w:color w:val="000000" w:themeColor="text1"/>
+        </w:rPr>
+      </w:pPr>
+      <w:r>
+        <w:rPr>
+          <w:i/>
           <w:noProof/>
           <w:color w:val="000000" w:themeColor="text1"/>
         </w:rPr>
         <w:drawing>
-          <wp:anchor distT="0" distB="0" distL="114300" distR="114300" simplePos="0" relativeHeight="251659264" behindDoc="0" locked="0" layoutInCell="1" allowOverlap="1" wp14:anchorId="104776B2" wp14:editId="20A131DB">
-            <wp:simplePos x="0" y="0"/>
-            <wp:positionH relativeFrom="column">
-              <wp:posOffset>1485900</wp:posOffset>
-            </wp:positionH>
-            <wp:positionV relativeFrom="paragraph">
-              <wp:posOffset>175260</wp:posOffset>
-            </wp:positionV>
-            <wp:extent cx="2518410" cy="2518410"/>
-            <wp:effectExtent l="0" t="0" r="0" b="0"/>
-            <wp:wrapSquare wrapText="bothSides"/>
-            <wp:docPr id="10" name="Picture 10" descr="Macintosh HD:Users:abramfarley:Desktop:gw_modeling:Final_Project:Aguaseca_Project:Domain setup:Domaingrid.png"/>
+          <wp:inline distT="0" distB="0" distL="0" distR="0" wp14:anchorId="773C6D6D" wp14:editId="4D5FEA16">
+            <wp:extent cx="4865218" cy="3784059"/>
+            <wp:effectExtent l="0" t="0" r="0" b="635"/>
+            <wp:docPr id="62" name="Picture 62" descr="A picture containing screenshot&#10;&#10;Description automatically generated"/>
             <wp:cNvGraphicFramePr>
               <a:graphicFrameLocks xmlns:a="http://schemas.openxmlformats.org/drawingml/2006/main" noChangeAspect="1"/>
             </wp:cNvGraphicFramePr>
@@ -482,114 +485,124 @@
               <a:graphicData uri="http://schemas.openxmlformats.org/drawingml/2006/picture">
                 <pic:pic xmlns:pic="http://schemas.openxmlformats.org/drawingml/2006/picture">
                   <pic:nvPicPr>
-                    <pic:cNvPr id="0" name="Picture 7" descr="Macintosh HD:Users:abramfarley:Desktop:gw_modeling:Final_Project:Aguaseca_Project:Domain setup:Domaingrid.png"/>
-                    <pic:cNvPicPr>
-                      <a:picLocks noChangeAspect="1" noChangeArrowheads="1"/>
-                    </pic:cNvPicPr>
+                    <pic:cNvPr id="62" name="Screen Shot 2020-04-23 at 10.00.58.png"/>
+                    <pic:cNvPicPr/>
                   </pic:nvPicPr>
                   <pic:blipFill>
-                    <a:blip r:embed="rId8">
-                      <a:extLst>
-                        <a:ext uri="{28A0092B-C50C-407E-A947-70E740481C1C}">
-                          <a14:useLocalDpi xmlns:a14="http://schemas.microsoft.com/office/drawing/2010/main" val="0"/>
-                        </a:ext>
-                      </a:extLst>
-                    </a:blip>
-                    <a:srcRect/>
+                    <a:blip r:embed="rId8"/>
                     <a:stretch>
                       <a:fillRect/>
                     </a:stretch>
                   </pic:blipFill>
-                  <pic:spPr bwMode="auto">
+                  <pic:spPr>
                     <a:xfrm>
                       <a:off x="0" y="0"/>
-                      <a:ext cx="2518410" cy="2518410"/>
+                      <a:ext cx="4903425" cy="3813775"/>
                     </a:xfrm>
                     <a:prstGeom prst="rect">
                       <a:avLst/>
                     </a:prstGeom>
-                    <a:noFill/>
-                    <a:ln>
-                      <a:noFill/>
-                    </a:ln>
                   </pic:spPr>
                 </pic:pic>
               </a:graphicData>
             </a:graphic>
-            <wp14:sizeRelH relativeFrom="page">
-              <wp14:pctWidth>0</wp14:pctWidth>
-            </wp14:sizeRelH>
-            <wp14:sizeRelV relativeFrom="page">
-              <wp14:pctHeight>0</wp14:pctHeight>
-            </wp14:sizeRelV>
-          </wp:anchor>
+          </wp:inline>
         </w:drawing>
       </w:r>
-      <w:r>
-        <w:rPr>
+    </w:p>
+    <w:p>
+      <w:pPr>
+        <w:jc w:val="center"/>
+        <w:rPr>
+          <w:i/>
           <w:color w:val="000000" w:themeColor="text1"/>
         </w:rPr>
+      </w:pPr>
+      <w:r>
+        <w:rPr>
+          <w:i/>
+          <w:color w:val="000000" w:themeColor="text1"/>
+        </w:rPr>
+        <w:t>Figure 2: Model Map View of Domain</w:t>
+      </w:r>
+    </w:p>
+    <w:p>
+      <w:pPr>
+        <w:rPr>
+          <w:color w:val="000000" w:themeColor="text1"/>
+        </w:rPr>
+      </w:pPr>
+    </w:p>
+    <w:p>
+      <w:pPr>
+        <w:rPr>
+          <w:b/>
+          <w:bCs/>
+          <w:color w:val="000000" w:themeColor="text1"/>
+        </w:rPr>
+      </w:pPr>
+      <w:r>
+        <w:rPr>
+          <w:color w:val="61721F" w:themeColor="accent1" w:themeShade="BF"/>
+        </w:rPr>
         <w:t xml:space="preserve">  </w:t>
       </w:r>
-    </w:p>
-    <w:p>
-      <w:pPr>
-        <w:rPr>
+      <w:r>
+        <w:rPr>
+          <w:i/>
+          <w:iCs/>
+          <w:color w:val="61721F" w:themeColor="accent1" w:themeShade="BF"/>
+        </w:rPr>
+        <w:t xml:space="preserve"> </w:t>
+      </w:r>
+      <w:r>
+        <w:rPr>
+          <w:b/>
+          <w:bCs/>
           <w:color w:val="000000" w:themeColor="text1"/>
         </w:rPr>
-      </w:pPr>
-      <w:r>
-        <w:rPr>
-          <w:color w:val="000000" w:themeColor="text1"/>
-        </w:rPr>
-        <w:t xml:space="preserve"> </w:t>
-      </w:r>
-    </w:p>
-    <w:p>
-      <w:pPr>
-        <w:rPr>
-          <w:color w:val="000000" w:themeColor="text1"/>
-        </w:rPr>
-      </w:pPr>
-    </w:p>
-    <w:p>
-      <w:pPr>
-        <w:rPr>
-          <w:color w:val="000000" w:themeColor="text1"/>
-        </w:rPr>
-      </w:pPr>
-    </w:p>
-    <w:p>
-      <w:pPr>
-        <w:rPr>
-          <w:color w:val="000000" w:themeColor="text1"/>
-        </w:rPr>
-      </w:pPr>
-    </w:p>
-    <w:p>
-      <w:pPr>
-        <w:rPr>
-          <w:color w:val="000000" w:themeColor="text1"/>
-        </w:rPr>
+        <w:t>Results:</w:t>
+      </w:r>
+    </w:p>
+    <w:p>
+      <w:pPr>
+        <w:pStyle w:val="ListParagraph"/>
+        <w:numPr>
+          <w:ilvl w:val="0"/>
+          <w:numId w:val="7"/>
+        </w:numPr>
+      </w:pPr>
+      <w:r>
+        <w:t>The flux of water entering the aquifer from the stream is 13,021 m/d.</w:t>
+      </w:r>
+      <w:r>
+        <w:t xml:space="preserve"> In this steady-state scenario, the water in the river infiltrates into the soil and then reappears in the river at a later time downstream (Figure 3). </w:t>
+      </w:r>
+      <w:r>
+        <w:t>As shown in the Table 1, the starting head values at the wells decrease as we move from the left to right in the domain</w:t>
+      </w:r>
+      <w:r>
+        <w:t>, which matches the head gradient across the domain</w:t>
+      </w:r>
+      <w:r>
+        <w:t>.</w:t>
+      </w:r>
+    </w:p>
+    <w:p>
+      <w:pPr>
+        <w:pStyle w:val="ListParagraph"/>
+        <w:ind w:left="0"/>
+        <w:jc w:val="center"/>
       </w:pPr>
       <w:r>
         <w:rPr>
           <w:noProof/>
-          <w:color w:val="000000" w:themeColor="text1"/>
         </w:rPr>
         <w:drawing>
-          <wp:anchor distT="0" distB="0" distL="114300" distR="114300" simplePos="0" relativeHeight="251658240" behindDoc="0" locked="0" layoutInCell="1" allowOverlap="1" wp14:anchorId="630251F5" wp14:editId="6B0F1512">
-            <wp:simplePos x="0" y="0"/>
-            <wp:positionH relativeFrom="column">
-              <wp:posOffset>4000500</wp:posOffset>
-            </wp:positionH>
-            <wp:positionV relativeFrom="paragraph">
-              <wp:posOffset>81915</wp:posOffset>
-            </wp:positionV>
-            <wp:extent cx="919480" cy="679450"/>
-            <wp:effectExtent l="0" t="0" r="0" b="6350"/>
-            <wp:wrapSquare wrapText="bothSides"/>
-            <wp:docPr id="11" name="Picture 11" descr="Macintosh HD:Users:abramfarley:Desktop:Screen Shot 2020-04-20 at 7.41.01 PM.png"/>
+          <wp:inline distT="0" distB="0" distL="0" distR="0" wp14:anchorId="66E63B96" wp14:editId="2F4B43BE">
+            <wp:extent cx="3928720" cy="3764604"/>
+            <wp:effectExtent l="0" t="0" r="0" b="0"/>
+            <wp:docPr id="2" name="Picture 2" descr="A close up of text on a white background&#10;&#10;Description automatically generated"/>
             <wp:cNvGraphicFramePr>
               <a:graphicFrameLocks xmlns:a="http://schemas.openxmlformats.org/drawingml/2006/main" noChangeAspect="1"/>
             </wp:cNvGraphicFramePr>
@@ -597,257 +610,23 @@
               <a:graphicData uri="http://schemas.openxmlformats.org/drawingml/2006/picture">
                 <pic:pic xmlns:pic="http://schemas.openxmlformats.org/drawingml/2006/picture">
                   <pic:nvPicPr>
-                    <pic:cNvPr id="0" name="Picture 8" descr="Macintosh HD:Users:abramfarley:Desktop:Screen Shot 2020-04-20 at 7.41.01 PM.png"/>
-                    <pic:cNvPicPr>
-                      <a:picLocks noChangeAspect="1" noChangeArrowheads="1"/>
-                    </pic:cNvPicPr>
+                    <pic:cNvPr id="2" name="rev_path_update.png"/>
+                    <pic:cNvPicPr/>
                   </pic:nvPicPr>
                   <pic:blipFill>
-                    <a:blip r:embed="rId9">
-                      <a:extLst>
-                        <a:ext uri="{28A0092B-C50C-407E-A947-70E740481C1C}">
-                          <a14:useLocalDpi xmlns:a14="http://schemas.microsoft.com/office/drawing/2010/main" val="0"/>
-                        </a:ext>
-                      </a:extLst>
-                    </a:blip>
-                    <a:srcRect/>
+                    <a:blip r:embed="rId9"/>
                     <a:stretch>
                       <a:fillRect/>
                     </a:stretch>
                   </pic:blipFill>
-                  <pic:spPr bwMode="auto">
+                  <pic:spPr>
                     <a:xfrm>
                       <a:off x="0" y="0"/>
-                      <a:ext cx="919480" cy="679450"/>
+                      <a:ext cx="3949415" cy="3784435"/>
                     </a:xfrm>
                     <a:prstGeom prst="rect">
                       <a:avLst/>
                     </a:prstGeom>
-                    <a:noFill/>
-                    <a:ln>
-                      <a:noFill/>
-                    </a:ln>
-                  </pic:spPr>
-                </pic:pic>
-              </a:graphicData>
-            </a:graphic>
-            <wp14:sizeRelH relativeFrom="page">
-              <wp14:pctWidth>0</wp14:pctWidth>
-            </wp14:sizeRelH>
-            <wp14:sizeRelV relativeFrom="page">
-              <wp14:pctHeight>0</wp14:pctHeight>
-            </wp14:sizeRelV>
-          </wp:anchor>
-        </w:drawing>
-      </w:r>
-    </w:p>
-    <w:p>
-      <w:pPr>
-        <w:rPr>
-          <w:color w:val="000000" w:themeColor="text1"/>
-        </w:rPr>
-      </w:pPr>
-    </w:p>
-    <w:p>
-      <w:pPr>
-        <w:rPr>
-          <w:color w:val="000000" w:themeColor="text1"/>
-        </w:rPr>
-      </w:pPr>
-    </w:p>
-    <w:p>
-      <w:pPr>
-        <w:rPr>
-          <w:color w:val="000000" w:themeColor="text1"/>
-        </w:rPr>
-      </w:pPr>
-    </w:p>
-    <w:p>
-      <w:pPr>
-        <w:rPr>
-          <w:color w:val="000000" w:themeColor="text1"/>
-        </w:rPr>
-      </w:pPr>
-    </w:p>
-    <w:p>
-      <w:pPr>
-        <w:rPr>
-          <w:color w:val="000000" w:themeColor="text1"/>
-        </w:rPr>
-      </w:pPr>
-    </w:p>
-    <w:p>
-      <w:pPr>
-        <w:rPr>
-          <w:color w:val="000000" w:themeColor="text1"/>
-        </w:rPr>
-      </w:pPr>
-    </w:p>
-    <w:p>
-      <w:pPr>
-        <w:rPr>
-          <w:color w:val="000000" w:themeColor="text1"/>
-        </w:rPr>
-      </w:pPr>
-    </w:p>
-    <w:p>
-      <w:pPr>
-        <w:rPr>
-          <w:color w:val="000000" w:themeColor="text1"/>
-        </w:rPr>
-      </w:pPr>
-    </w:p>
-    <w:p>
-      <w:pPr>
-        <w:rPr>
-          <w:color w:val="000000" w:themeColor="text1"/>
-        </w:rPr>
-      </w:pPr>
-    </w:p>
-    <w:p>
-      <w:pPr>
-        <w:rPr>
-          <w:color w:val="000000" w:themeColor="text1"/>
-        </w:rPr>
-      </w:pPr>
-      <w:r>
-        <w:rPr>
-          <w:color w:val="000000" w:themeColor="text1"/>
-        </w:rPr>
-        <w:t xml:space="preserve">  </w:t>
-      </w:r>
-    </w:p>
-    <w:p>
-      <w:pPr>
-        <w:jc w:val="center"/>
-        <w:rPr>
-          <w:i/>
-          <w:color w:val="000000" w:themeColor="text1"/>
-        </w:rPr>
-      </w:pPr>
-      <w:r>
-        <w:rPr>
-          <w:i/>
-          <w:color w:val="000000" w:themeColor="text1"/>
-        </w:rPr>
-        <w:t>Figure 2: Model Map View of Domain</w:t>
-      </w:r>
-    </w:p>
-    <w:p>
-      <w:pPr>
-        <w:rPr>
-          <w:color w:val="000000" w:themeColor="text1"/>
-        </w:rPr>
-      </w:pPr>
-    </w:p>
-    <w:p>
-      <w:pPr>
-        <w:rPr>
-          <w:b/>
-          <w:bCs/>
-          <w:color w:val="000000" w:themeColor="text1"/>
-        </w:rPr>
-      </w:pPr>
-      <w:r>
-        <w:rPr>
-          <w:color w:val="61721F" w:themeColor="accent1" w:themeShade="BF"/>
-        </w:rPr>
-        <w:t xml:space="preserve">  </w:t>
-      </w:r>
-      <w:r>
-        <w:rPr>
-          <w:i/>
-          <w:iCs/>
-          <w:color w:val="61721F" w:themeColor="accent1" w:themeShade="BF"/>
-        </w:rPr>
-        <w:t xml:space="preserve"> </w:t>
-      </w:r>
-      <w:r>
-        <w:rPr>
-          <w:b/>
-          <w:bCs/>
-          <w:color w:val="000000" w:themeColor="text1"/>
-        </w:rPr>
-        <w:t>Results:</w:t>
-      </w:r>
-    </w:p>
-    <w:p>
-      <w:pPr>
-        <w:pStyle w:val="ListParagraph"/>
-        <w:numPr>
-          <w:ilvl w:val="0"/>
-          <w:numId w:val="7"/>
-        </w:numPr>
-      </w:pPr>
-      <w:r>
-        <w:t>The flux of water entering the aquifer from the stream is 13,021 m/d.</w:t>
-      </w:r>
-      <w:r>
-        <w:t xml:space="preserve"> In this steady-state scenario, the water in the river infiltrates into the soil and then reappears in the river at a later time downstream (Figure 3). </w:t>
-      </w:r>
-      <w:r>
-        <w:t>As shown in the Table 1, the starting head values at the wells decrease as we move from the left to right in the domain</w:t>
-      </w:r>
-      <w:r>
-        <w:t>, which matches the head gradient across the domain</w:t>
-      </w:r>
-      <w:r>
-        <w:t>.</w:t>
-      </w:r>
-    </w:p>
-    <w:p>
-      <w:pPr>
-        <w:pStyle w:val="ListParagraph"/>
-        <w:ind w:left="0"/>
-        <w:jc w:val="center"/>
-      </w:pPr>
-      <w:r>
-        <w:rPr>
-          <w:noProof/>
-        </w:rPr>
-        <w:lastRenderedPageBreak/>
-        <w:drawing>
-          <wp:inline distT="0" distB="0" distL="0" distR="0" wp14:anchorId="3CA8310D" wp14:editId="1B6E8D93">
-            <wp:extent cx="3840480" cy="3811224"/>
-            <wp:effectExtent l="0" t="0" r="0" b="0"/>
-            <wp:docPr id="1" name="Picture 1" descr="A close up of text on a white background&#10;&#10;Description automatically generated"/>
-            <wp:cNvGraphicFramePr>
-              <a:graphicFrameLocks xmlns:a="http://schemas.openxmlformats.org/drawingml/2006/main" noChangeAspect="1"/>
-            </wp:cNvGraphicFramePr>
-            <a:graphic xmlns:a="http://schemas.openxmlformats.org/drawingml/2006/main">
-              <a:graphicData uri="http://schemas.openxmlformats.org/drawingml/2006/picture">
-                <pic:pic xmlns:pic="http://schemas.openxmlformats.org/drawingml/2006/picture">
-                  <pic:nvPicPr>
-                    <pic:cNvPr id="1" name="River_flowpaths.png"/>
-                    <pic:cNvPicPr/>
-                  </pic:nvPicPr>
-                  <pic:blipFill rotWithShape="1">
-                    <a:blip r:embed="rId10" cstate="print">
-                      <a:extLst>
-                        <a:ext uri="{28A0092B-C50C-407E-A947-70E740481C1C}">
-                          <a14:useLocalDpi xmlns:a14="http://schemas.microsoft.com/office/drawing/2010/main" val="0"/>
-                        </a:ext>
-                      </a:extLst>
-                    </a:blip>
-                    <a:srcRect l="4549" t="7090" r="7688" b="5815"/>
-                    <a:stretch/>
-                  </pic:blipFill>
-                  <pic:spPr bwMode="auto">
-                    <a:xfrm>
-                      <a:off x="0" y="0"/>
-                      <a:ext cx="3856333" cy="3826956"/>
-                    </a:xfrm>
-                    <a:prstGeom prst="rect">
-                      <a:avLst/>
-                    </a:prstGeom>
-                    <a:ln>
-                      <a:noFill/>
-                    </a:ln>
-                    <a:extLst>
-                      <a:ext uri="{53640926-AAD7-44d8-BBD7-CCE9431645EC}">
-                        <a14:shadowObscured xmlns:a14="http://schemas.microsoft.com/office/drawing/2010/main" xmlns:w="http://schemas.openxmlformats.org/wordprocessingml/2006/main" xmlns:w10="urn:schemas-microsoft-com:office:word" xmlns:v="urn:schemas-microsoft-com:vml" xmlns:o="urn:schemas-microsoft-com:office:office" xmlns:mv="urn:schemas-microsoft-com:mac:vml" xmlns:mo="http://schemas.microsoft.com/office/mac/office/2008/main" xmlns=""/>
-                      </a:ext>
-                    </a:extLst>
                   </pic:spPr>
                 </pic:pic>
               </a:graphicData>
@@ -990,7 +769,7 @@
               <w:t>75.</w:t>
             </w:r>
             <w:r>
-              <w:t>22</w:t>
+              <w:t>54</w:t>
             </w:r>
           </w:p>
         </w:tc>
@@ -1028,7 +807,10 @@
               <w:cnfStyle w:val="000000000000" w:firstRow="0" w:lastRow="0" w:firstColumn="0" w:lastColumn="0" w:oddVBand="0" w:evenVBand="0" w:oddHBand="0" w:evenHBand="0" w:firstRowFirstColumn="0" w:firstRowLastColumn="0" w:lastRowFirstColumn="0" w:lastRowLastColumn="0"/>
             </w:pPr>
             <w:r>
-              <w:t>78.68</w:t>
+              <w:t>78.</w:t>
+            </w:r>
+            <w:r>
+              <w:t>56</w:t>
             </w:r>
           </w:p>
         </w:tc>
@@ -1067,7 +849,10 @@
               <w:cnfStyle w:val="000000100000" w:firstRow="0" w:lastRow="0" w:firstColumn="0" w:lastColumn="0" w:oddVBand="0" w:evenVBand="0" w:oddHBand="1" w:evenHBand="0" w:firstRowFirstColumn="0" w:firstRowLastColumn="0" w:lastRowFirstColumn="0" w:lastRowLastColumn="0"/>
             </w:pPr>
             <w:r>
-              <w:t>90.33</w:t>
+              <w:t>90.</w:t>
+            </w:r>
+            <w:r>
+              <w:t>69</w:t>
             </w:r>
           </w:p>
         </w:tc>
@@ -1087,20 +872,68 @@
         </w:numPr>
       </w:pPr>
       <w:r>
+        <w:t xml:space="preserve">The head in the </w:t>
+      </w:r>
+      <w:r>
+        <w:t>4 wells (Aquaseca</w:t>
+      </w:r>
+      <w:r>
+        <w:t xml:space="preserve"> well</w:t>
+      </w:r>
+      <w:r>
+        <w:t xml:space="preserve">, Monitoring </w:t>
+      </w:r>
+      <w:r>
+        <w:t>w</w:t>
+      </w:r>
+      <w:r>
+        <w:t>ell</w:t>
+      </w:r>
+      <w:r>
+        <w:t>s</w:t>
+      </w:r>
+      <w:r>
+        <w:t xml:space="preserve"> 1&amp;2, and Proposed </w:t>
+      </w:r>
+      <w:r>
+        <w:t>i</w:t>
+      </w:r>
+      <w:r>
+        <w:t xml:space="preserve">rrigation </w:t>
+      </w:r>
+      <w:r>
+        <w:t>w</w:t>
+      </w:r>
+      <w:r>
+        <w:t>ell) over 50</w:t>
+      </w:r>
+      <w:r>
+        <w:t xml:space="preserve"> years with seasonal fluctuations pre-development</w:t>
+      </w:r>
+      <w:r>
+        <w:t xml:space="preserve"> (Figure 4a-d)</w:t>
+      </w:r>
+      <w:r>
+        <w:t xml:space="preserve">. </w:t>
+      </w:r>
+    </w:p>
+    <w:p>
+      <w:r>
         <w:rPr>
           <w:i/>
           <w:noProof/>
         </w:rPr>
+        <w:lastRenderedPageBreak/>
         <mc:AlternateContent>
           <mc:Choice Requires="wps">
             <w:drawing>
-              <wp:anchor distT="0" distB="0" distL="114300" distR="114300" simplePos="0" relativeHeight="251686912" behindDoc="0" locked="0" layoutInCell="1" allowOverlap="1" wp14:anchorId="1DD357BF" wp14:editId="4FD9F2E2">
+              <wp:anchor distT="0" distB="0" distL="114300" distR="114300" simplePos="0" relativeHeight="251697152" behindDoc="0" locked="0" layoutInCell="1" allowOverlap="1" wp14:anchorId="2C427D0C" wp14:editId="665017AD">
                 <wp:simplePos x="0" y="0"/>
                 <wp:positionH relativeFrom="column">
-                  <wp:posOffset>3205121</wp:posOffset>
+                  <wp:posOffset>3138521</wp:posOffset>
                 </wp:positionH>
                 <wp:positionV relativeFrom="paragraph">
-                  <wp:posOffset>2533070</wp:posOffset>
+                  <wp:posOffset>1896394</wp:posOffset>
                 </wp:positionV>
                 <wp:extent cx="318052" cy="341907"/>
                 <wp:effectExtent l="0" t="0" r="12700" b="13970"/>
@@ -1157,11 +990,11 @@
           </mc:Choice>
           <mc:Fallback>
             <w:pict>
-              <v:shapetype w14:anchorId="1DD357BF" id="_x0000_t202" coordsize="21600,21600" o:spt="202" path="m,l,21600r21600,l21600,xe">
+              <v:shapetype w14:anchorId="2C427D0C" id="_x0000_t202" coordsize="21600,21600" o:spt="202" path="m,l,21600r21600,l21600,xe">
                 <v:stroke joinstyle="miter"/>
                 <v:path gradientshapeok="t" o:connecttype="rect"/>
               </v:shapetype>
-              <v:shape id="Text Box 44" o:spid="_x0000_s1026" type="#_x0000_t202" style="position:absolute;left:0;text-align:left;margin-left:252.35pt;margin-top:199.45pt;width:25.05pt;height:26.9pt;z-index:251686912;visibility:visible;mso-wrap-style:square;mso-width-percent:0;mso-height-percent:0;mso-wrap-distance-left:9pt;mso-wrap-distance-top:0;mso-wrap-distance-right:9pt;mso-wrap-distance-bottom:0;mso-position-horizontal:absolute;mso-position-horizontal-relative:text;mso-position-vertical:absolute;mso-position-vertical-relative:text;mso-width-percent:0;mso-height-percent:0;mso-width-relative:margin;mso-height-relative:margin;v-text-anchor:top" o:gfxdata="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" fillcolor="white [3201]" strokeweight=".5pt">
+              <v:shape id="Text Box 44" o:spid="_x0000_s1026" type="#_x0000_t202" style="position:absolute;margin-left:247.15pt;margin-top:149.3pt;width:25.05pt;height:26.9pt;z-index:251697152;visibility:visible;mso-wrap-style:square;mso-width-percent:0;mso-height-percent:0;mso-wrap-distance-left:9pt;mso-wrap-distance-top:0;mso-wrap-distance-right:9pt;mso-wrap-distance-bottom:0;mso-position-horizontal:absolute;mso-position-horizontal-relative:text;mso-position-vertical:absolute;mso-position-vertical-relative:text;mso-width-percent:0;mso-height-percent:0;mso-width-relative:margin;mso-height-relative:margin;v-text-anchor:top" o:gfxdata="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" fillcolor="white [3201]" strokeweight=".5pt">
                 <v:textbox>
                   <w:txbxContent>
                     <w:p>
@@ -1184,13 +1017,13 @@
         <mc:AlternateContent>
           <mc:Choice Requires="wps">
             <w:drawing>
-              <wp:anchor distT="0" distB="0" distL="114300" distR="114300" simplePos="0" relativeHeight="251688960" behindDoc="0" locked="0" layoutInCell="1" allowOverlap="1" wp14:anchorId="1DD357BF" wp14:editId="4FD9F2E2">
+              <wp:anchor distT="0" distB="0" distL="114300" distR="114300" simplePos="0" relativeHeight="251695104" behindDoc="0" locked="0" layoutInCell="1" allowOverlap="1" wp14:anchorId="1B4BC357" wp14:editId="3AB337A6">
                 <wp:simplePos x="0" y="0"/>
                 <wp:positionH relativeFrom="column">
-                  <wp:posOffset>-253641</wp:posOffset>
+                  <wp:posOffset>-304962</wp:posOffset>
                 </wp:positionH>
                 <wp:positionV relativeFrom="paragraph">
-                  <wp:posOffset>2596736</wp:posOffset>
+                  <wp:posOffset>1897556</wp:posOffset>
                 </wp:positionV>
                 <wp:extent cx="318052" cy="341907"/>
                 <wp:effectExtent l="0" t="0" r="12700" b="13970"/>
@@ -1214,7 +1047,7 @@
                         </a:solidFill>
                         <a:ln w="6350">
                           <a:solidFill>
-                            <a:prstClr val="black"/>
+                            <a:schemeClr val="tx1"/>
                           </a:solidFill>
                         </a:ln>
                       </wps:spPr>
@@ -1247,7 +1080,7 @@
           </mc:Choice>
           <mc:Fallback>
             <w:pict>
-              <v:shape w14:anchorId="1DD357BF" id="Text Box 45" o:spid="_x0000_s1027" type="#_x0000_t202" style="position:absolute;left:0;text-align:left;margin-left:-19.95pt;margin-top:204.45pt;width:25.05pt;height:26.9pt;z-index:251688960;visibility:visible;mso-wrap-style:square;mso-width-percent:0;mso-height-percent:0;mso-wrap-distance-left:9pt;mso-wrap-distance-top:0;mso-wrap-distance-right:9pt;mso-wrap-distance-bottom:0;mso-position-horizontal:absolute;mso-position-horizontal-relative:text;mso-position-vertical:absolute;mso-position-vertical-relative:text;mso-width-percent:0;mso-height-percent:0;mso-width-relative:margin;mso-height-relative:margin;v-text-anchor:top" o:gfxdata="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" fillcolor="white [3201]" strokeweight=".5pt">
+              <v:shape w14:anchorId="1B4BC357" id="Text Box 45" o:spid="_x0000_s1027" type="#_x0000_t202" style="position:absolute;margin-left:-24pt;margin-top:149.4pt;width:25.05pt;height:26.9pt;z-index:251695104;visibility:visible;mso-wrap-style:square;mso-width-percent:0;mso-height-percent:0;mso-wrap-distance-left:9pt;mso-wrap-distance-top:0;mso-wrap-distance-right:9pt;mso-wrap-distance-bottom:0;mso-position-horizontal:absolute;mso-position-horizontal-relative:text;mso-position-vertical:absolute;mso-position-vertical-relative:text;mso-width-percent:0;mso-height-percent:0;mso-width-relative:margin;mso-height-relative:margin;v-text-anchor:top" o:gfxdata="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" fillcolor="white [3201]" strokecolor="black [3213]" strokeweight=".5pt">
                 <v:textbox>
                   <w:txbxContent>
                     <w:p>
@@ -1263,72 +1096,108 @@
         </mc:AlternateContent>
       </w:r>
       <w:r>
-        <w:t xml:space="preserve">The head in the </w:t>
-      </w:r>
-      <w:r>
-        <w:t>4 wells (Aquaseca</w:t>
-      </w:r>
-      <w:r>
-        <w:t xml:space="preserve"> well</w:t>
-      </w:r>
-      <w:r>
-        <w:t xml:space="preserve">, Monitoring </w:t>
-      </w:r>
-      <w:r>
-        <w:t>w</w:t>
-      </w:r>
-      <w:r>
-        <w:t>ell</w:t>
-      </w:r>
-      <w:r>
-        <w:t>s</w:t>
-      </w:r>
-      <w:r>
-        <w:t xml:space="preserve"> 1&amp;2, and Proposed </w:t>
-      </w:r>
-      <w:r>
-        <w:t>i</w:t>
-      </w:r>
-      <w:r>
-        <w:t xml:space="preserve">rrigation </w:t>
-      </w:r>
-      <w:r>
-        <w:t>w</w:t>
-      </w:r>
-      <w:r>
-        <w:t>ell) over 50</w:t>
-      </w:r>
-      <w:r>
-        <w:t xml:space="preserve"> years with seasonal fluctuations pre-development</w:t>
-      </w:r>
-      <w:r>
-        <w:t xml:space="preserve"> (Figure 4a-d)</w:t>
-      </w:r>
-      <w:r>
-        <w:t xml:space="preserve">. </w:t>
-      </w:r>
-    </w:p>
-    <w:p>
-      <w:pPr>
-        <w:pStyle w:val="ListParagraph"/>
-      </w:pPr>
-      <w:r>
-        <w:rPr>
+        <w:rPr>
+          <w:i/>
           <w:noProof/>
         </w:rPr>
+        <mc:AlternateContent>
+          <mc:Choice Requires="wps">
+            <w:drawing>
+              <wp:anchor distT="0" distB="0" distL="114300" distR="114300" simplePos="0" relativeHeight="251691008" behindDoc="0" locked="0" layoutInCell="1" allowOverlap="1" wp14:anchorId="230C1C61" wp14:editId="60FA9FE6">
+                <wp:simplePos x="0" y="0"/>
+                <wp:positionH relativeFrom="column">
+                  <wp:posOffset>-387985</wp:posOffset>
+                </wp:positionH>
+                <wp:positionV relativeFrom="paragraph">
+                  <wp:posOffset>4080078</wp:posOffset>
+                </wp:positionV>
+                <wp:extent cx="317500" cy="341630"/>
+                <wp:effectExtent l="0" t="0" r="12700" b="13970"/>
+                <wp:wrapNone/>
+                <wp:docPr id="43" name="Text Box 43"/>
+                <wp:cNvGraphicFramePr/>
+                <a:graphic xmlns:a="http://schemas.openxmlformats.org/drawingml/2006/main">
+                  <a:graphicData uri="http://schemas.microsoft.com/office/word/2010/wordprocessingShape">
+                    <wps:wsp>
+                      <wps:cNvSpPr txBox="1"/>
+                      <wps:spPr>
+                        <a:xfrm>
+                          <a:off x="0" y="0"/>
+                          <a:ext cx="317500" cy="341630"/>
+                        </a:xfrm>
+                        <a:prstGeom prst="rect">
+                          <a:avLst/>
+                        </a:prstGeom>
+                        <a:solidFill>
+                          <a:schemeClr val="lt1"/>
+                        </a:solidFill>
+                        <a:ln w="6350">
+                          <a:solidFill>
+                            <a:prstClr val="black"/>
+                          </a:solidFill>
+                        </a:ln>
+                      </wps:spPr>
+                      <wps:txbx>
+                        <w:txbxContent>
+                          <w:p>
+                            <w:r>
+                              <w:t>c</w:t>
+                            </w:r>
+                          </w:p>
+                        </w:txbxContent>
+                      </wps:txbx>
+                      <wps:bodyPr rot="0" spcFirstLastPara="0" vertOverflow="overflow" horzOverflow="overflow" vert="horz" wrap="square" lIns="91440" tIns="45720" rIns="91440" bIns="45720" numCol="1" spcCol="0" rtlCol="0" fromWordArt="0" anchor="t" anchorCtr="0" forceAA="0" compatLnSpc="1">
+                        <a:prstTxWarp prst="textNoShape">
+                          <a:avLst/>
+                        </a:prstTxWarp>
+                        <a:noAutofit/>
+                      </wps:bodyPr>
+                    </wps:wsp>
+                  </a:graphicData>
+                </a:graphic>
+                <wp14:sizeRelH relativeFrom="margin">
+                  <wp14:pctWidth>0</wp14:pctWidth>
+                </wp14:sizeRelH>
+                <wp14:sizeRelV relativeFrom="margin">
+                  <wp14:pctHeight>0</wp14:pctHeight>
+                </wp14:sizeRelV>
+              </wp:anchor>
+            </w:drawing>
+          </mc:Choice>
+          <mc:Fallback>
+            <w:pict>
+              <v:shape w14:anchorId="230C1C61" id="Text Box 43" o:spid="_x0000_s1028" type="#_x0000_t202" style="position:absolute;margin-left:-30.55pt;margin-top:321.25pt;width:25pt;height:26.9pt;z-index:251691008;visibility:visible;mso-wrap-style:square;mso-width-percent:0;mso-height-percent:0;mso-wrap-distance-left:9pt;mso-wrap-distance-top:0;mso-wrap-distance-right:9pt;mso-wrap-distance-bottom:0;mso-position-horizontal:absolute;mso-position-horizontal-relative:text;mso-position-vertical:absolute;mso-position-vertical-relative:text;mso-width-percent:0;mso-height-percent:0;mso-width-relative:margin;mso-height-relative:margin;v-text-anchor:top" o:gfxdata="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" fillcolor="white [3201]" strokeweight=".5pt">
+                <v:textbox>
+                  <w:txbxContent>
+                    <w:p>
+                      <w:r>
+                        <w:t>c</w:t>
+                      </w:r>
+                    </w:p>
+                  </w:txbxContent>
+                </v:textbox>
+              </v:shape>
+            </w:pict>
+          </mc:Fallback>
+        </mc:AlternateContent>
+      </w:r>
+      <w:r>
+        <w:rPr>
+          <w:noProof/>
+        </w:rPr>
         <w:drawing>
-          <wp:anchor distT="0" distB="0" distL="114300" distR="114300" simplePos="0" relativeHeight="251661312" behindDoc="0" locked="0" layoutInCell="1" allowOverlap="1" wp14:anchorId="7B3A0FAC" wp14:editId="7D78406D">
+          <wp:anchor distT="0" distB="0" distL="114300" distR="114300" simplePos="0" relativeHeight="251663360" behindDoc="0" locked="0" layoutInCell="1" allowOverlap="1" wp14:anchorId="5884C1C1" wp14:editId="7D3942D2">
             <wp:simplePos x="0" y="0"/>
             <wp:positionH relativeFrom="column">
-              <wp:posOffset>3200400</wp:posOffset>
+              <wp:posOffset>2743200</wp:posOffset>
             </wp:positionH>
             <wp:positionV relativeFrom="paragraph">
-              <wp:posOffset>142240</wp:posOffset>
+              <wp:posOffset>2119198</wp:posOffset>
             </wp:positionV>
-            <wp:extent cx="2990088" cy="1993392"/>
-            <wp:effectExtent l="0" t="0" r="0" b="635"/>
+            <wp:extent cx="3518535" cy="2267585"/>
+            <wp:effectExtent l="0" t="0" r="0" b="5715"/>
             <wp:wrapSquare wrapText="bothSides"/>
-            <wp:docPr id="13" name="Picture 13" descr="Macintosh HD:Users:abramfarley:Desktop:gw_modeling:Final_Project:Aguaseca_Project:Domain setup:MW1_head.png"/>
+            <wp:docPr id="15" name="Picture 15" descr="Macintosh HD:Users:abramfarley:Desktop:gw_modeling:Final_Project:Aguaseca_Project:Domain setup:Head_irrigation_well.png"/>
             <wp:cNvGraphicFramePr>
               <a:graphicFrameLocks xmlns:a="http://schemas.openxmlformats.org/drawingml/2006/main" noChangeAspect="1"/>
             </wp:cNvGraphicFramePr>
@@ -1336,7 +1205,77 @@
               <a:graphicData uri="http://schemas.openxmlformats.org/drawingml/2006/picture">
                 <pic:pic xmlns:pic="http://schemas.openxmlformats.org/drawingml/2006/picture">
                   <pic:nvPicPr>
-                    <pic:cNvPr id="0" name="Picture 10" descr="Macintosh HD:Users:abramfarley:Desktop:gw_modeling:Final_Project:Aguaseca_Project:Domain setup:MW1_head.png"/>
+                    <pic:cNvPr id="0" name="Picture 12" descr="Macintosh HD:Users:abramfarley:Desktop:gw_modeling:Final_Project:Aguaseca_Project:Domain setup:Head_irrigation_well.png"/>
+                    <pic:cNvPicPr>
+                      <a:picLocks noChangeAspect="1" noChangeArrowheads="1"/>
+                    </pic:cNvPicPr>
+                  </pic:nvPicPr>
+                  <pic:blipFill rotWithShape="1">
+                    <a:blip r:embed="rId10">
+                      <a:extLst>
+                        <a:ext uri="{28A0092B-C50C-407E-A947-70E740481C1C}">
+                          <a14:useLocalDpi xmlns:a14="http://schemas.microsoft.com/office/drawing/2010/main" val="0"/>
+                        </a:ext>
+                      </a:extLst>
+                    </a:blip>
+                    <a:srcRect t="3318"/>
+                    <a:stretch/>
+                  </pic:blipFill>
+                  <pic:spPr bwMode="auto">
+                    <a:xfrm>
+                      <a:off x="0" y="0"/>
+                      <a:ext cx="3518535" cy="2267585"/>
+                    </a:xfrm>
+                    <a:prstGeom prst="rect">
+                      <a:avLst/>
+                    </a:prstGeom>
+                    <a:noFill/>
+                    <a:ln>
+                      <a:noFill/>
+                    </a:ln>
+                    <a:extLst>
+                      <a:ext uri="{53640926-AAD7-44D8-BBD7-CCE9431645EC}">
+                        <a14:shadowObscured xmlns:a14="http://schemas.microsoft.com/office/drawing/2010/main"/>
+                      </a:ext>
+                    </a:extLst>
+                  </pic:spPr>
+                </pic:pic>
+              </a:graphicData>
+            </a:graphic>
+            <wp14:sizeRelH relativeFrom="page">
+              <wp14:pctWidth>0</wp14:pctWidth>
+            </wp14:sizeRelH>
+            <wp14:sizeRelV relativeFrom="page">
+              <wp14:pctHeight>0</wp14:pctHeight>
+            </wp14:sizeRelV>
+          </wp:anchor>
+        </w:drawing>
+      </w:r>
+      <w:r>
+        <w:rPr>
+          <w:noProof/>
+        </w:rPr>
+        <w:drawing>
+          <wp:anchor distT="0" distB="0" distL="114300" distR="114300" simplePos="0" relativeHeight="251662336" behindDoc="0" locked="0" layoutInCell="1" allowOverlap="1" wp14:anchorId="3042E612" wp14:editId="7A907DBA">
+            <wp:simplePos x="0" y="0"/>
+            <wp:positionH relativeFrom="column">
+              <wp:posOffset>-457200</wp:posOffset>
+            </wp:positionH>
+            <wp:positionV relativeFrom="paragraph">
+              <wp:posOffset>2186508</wp:posOffset>
+            </wp:positionV>
+            <wp:extent cx="3345180" cy="2230120"/>
+            <wp:effectExtent l="0" t="0" r="0" b="5080"/>
+            <wp:wrapSquare wrapText="bothSides"/>
+            <wp:docPr id="14" name="Picture 14" descr="Macintosh HD:Users:abramfarley:Desktop:gw_modeling:Final_Project:Aguaseca_Project:Domain setup:MW2_head.png"/>
+            <wp:cNvGraphicFramePr>
+              <a:graphicFrameLocks xmlns:a="http://schemas.openxmlformats.org/drawingml/2006/main" noChangeAspect="1"/>
+            </wp:cNvGraphicFramePr>
+            <a:graphic xmlns:a="http://schemas.openxmlformats.org/drawingml/2006/main">
+              <a:graphicData uri="http://schemas.openxmlformats.org/drawingml/2006/picture">
+                <pic:pic xmlns:pic="http://schemas.openxmlformats.org/drawingml/2006/picture">
+                  <pic:nvPicPr>
+                    <pic:cNvPr id="0" name="Picture 11" descr="Macintosh HD:Users:abramfarley:Desktop:gw_modeling:Final_Project:Aguaseca_Project:Domain setup:MW2_head.png"/>
                     <pic:cNvPicPr>
                       <a:picLocks noChangeAspect="1" noChangeArrowheads="1"/>
                     </pic:cNvPicPr>
@@ -1357,7 +1296,7 @@
                   <pic:spPr bwMode="auto">
                     <a:xfrm>
                       <a:off x="0" y="0"/>
-                      <a:ext cx="2990088" cy="1993392"/>
+                      <a:ext cx="3345180" cy="2230120"/>
                     </a:xfrm>
                     <a:prstGeom prst="rect">
                       <a:avLst/>
@@ -1381,97 +1320,19 @@
       </w:r>
       <w:r>
         <w:rPr>
+          <w:i/>
           <w:noProof/>
         </w:rPr>
-        <w:drawing>
-          <wp:anchor distT="0" distB="0" distL="114300" distR="114300" simplePos="0" relativeHeight="251660288" behindDoc="0" locked="0" layoutInCell="1" allowOverlap="1" wp14:anchorId="094C9B0C" wp14:editId="5AE4E22A">
-            <wp:simplePos x="0" y="0"/>
-            <wp:positionH relativeFrom="column">
-              <wp:posOffset>-342900</wp:posOffset>
-            </wp:positionH>
-            <wp:positionV relativeFrom="paragraph">
-              <wp:posOffset>27940</wp:posOffset>
-            </wp:positionV>
-            <wp:extent cx="3257550" cy="2171700"/>
-            <wp:effectExtent l="0" t="0" r="0" b="12700"/>
-            <wp:wrapSquare wrapText="bothSides"/>
-            <wp:docPr id="12" name="Picture 12" descr="Macintosh HD:Users:abramfarley:Desktop:gw_modeling:Final_Project:Aguaseca_Project:Domain setup:Head_Aquaseca.png"/>
-            <wp:cNvGraphicFramePr>
-              <a:graphicFrameLocks xmlns:a="http://schemas.openxmlformats.org/drawingml/2006/main" noChangeAspect="1"/>
-            </wp:cNvGraphicFramePr>
-            <a:graphic xmlns:a="http://schemas.openxmlformats.org/drawingml/2006/main">
-              <a:graphicData uri="http://schemas.openxmlformats.org/drawingml/2006/picture">
-                <pic:pic xmlns:pic="http://schemas.openxmlformats.org/drawingml/2006/picture">
-                  <pic:nvPicPr>
-                    <pic:cNvPr id="0" name="Picture 9" descr="Macintosh HD:Users:abramfarley:Desktop:gw_modeling:Final_Project:Aguaseca_Project:Domain setup:Head_Aquaseca.png"/>
-                    <pic:cNvPicPr>
-                      <a:picLocks noChangeAspect="1" noChangeArrowheads="1"/>
-                    </pic:cNvPicPr>
-                  </pic:nvPicPr>
-                  <pic:blipFill>
-                    <a:blip r:embed="rId12">
-                      <a:extLst>
-                        <a:ext uri="{28A0092B-C50C-407E-A947-70E740481C1C}">
-                          <a14:useLocalDpi xmlns:a14="http://schemas.microsoft.com/office/drawing/2010/main" val="0"/>
-                        </a:ext>
-                      </a:extLst>
-                    </a:blip>
-                    <a:srcRect/>
-                    <a:stretch>
-                      <a:fillRect/>
-                    </a:stretch>
-                  </pic:blipFill>
-                  <pic:spPr bwMode="auto">
-                    <a:xfrm>
-                      <a:off x="0" y="0"/>
-                      <a:ext cx="3257550" cy="2171700"/>
-                    </a:xfrm>
-                    <a:prstGeom prst="rect">
-                      <a:avLst/>
-                    </a:prstGeom>
-                    <a:noFill/>
-                    <a:ln>
-                      <a:noFill/>
-                    </a:ln>
-                  </pic:spPr>
-                </pic:pic>
-              </a:graphicData>
-            </a:graphic>
-            <wp14:sizeRelH relativeFrom="page">
-              <wp14:pctWidth>0</wp14:pctWidth>
-            </wp14:sizeRelH>
-            <wp14:sizeRelV relativeFrom="page">
-              <wp14:pctHeight>0</wp14:pctHeight>
-            </wp14:sizeRelV>
-          </wp:anchor>
-        </w:drawing>
-      </w:r>
-    </w:p>
-    <w:p>
-      <w:pPr>
-        <w:pStyle w:val="ListParagraph"/>
-      </w:pPr>
-    </w:p>
-    <w:p>
-      <w:pPr>
-        <w:pStyle w:val="ListParagraph"/>
-      </w:pPr>
-      <w:r>
-        <w:rPr>
-          <w:i/>
-          <w:noProof/>
-        </w:rPr>
-        <w:lastRenderedPageBreak/>
         <mc:AlternateContent>
           <mc:Choice Requires="wps">
             <w:drawing>
-              <wp:anchor distT="0" distB="0" distL="114300" distR="114300" simplePos="0" relativeHeight="251693056" behindDoc="0" locked="0" layoutInCell="1" allowOverlap="1" wp14:anchorId="6C676307" wp14:editId="554EE1BA">
+              <wp:anchor distT="0" distB="0" distL="114300" distR="114300" simplePos="0" relativeHeight="251693056" behindDoc="0" locked="0" layoutInCell="1" allowOverlap="1" wp14:anchorId="4C0C43CA" wp14:editId="06B03D36">
                 <wp:simplePos x="0" y="0"/>
                 <wp:positionH relativeFrom="column">
-                  <wp:posOffset>2822713</wp:posOffset>
+                  <wp:posOffset>2822575</wp:posOffset>
                 </wp:positionH>
                 <wp:positionV relativeFrom="paragraph">
-                  <wp:posOffset>2138901</wp:posOffset>
+                  <wp:posOffset>3992462</wp:posOffset>
                 </wp:positionV>
                 <wp:extent cx="318052" cy="341907"/>
                 <wp:effectExtent l="0" t="0" r="12700" b="13970"/>
@@ -1528,7 +1389,7 @@
           </mc:Choice>
           <mc:Fallback>
             <w:pict>
-              <v:shape w14:anchorId="6C676307" id="Text Box 42" o:spid="_x0000_s1028" type="#_x0000_t202" style="position:absolute;left:0;text-align:left;margin-left:222.25pt;margin-top:168.4pt;width:25.05pt;height:26.9pt;z-index:251693056;visibility:visible;mso-wrap-style:square;mso-width-percent:0;mso-height-percent:0;mso-wrap-distance-left:9pt;mso-wrap-distance-top:0;mso-wrap-distance-right:9pt;mso-wrap-distance-bottom:0;mso-position-horizontal:absolute;mso-position-horizontal-relative:text;mso-position-vertical:absolute;mso-position-vertical-relative:text;mso-width-percent:0;mso-height-percent:0;mso-width-relative:margin;mso-height-relative:margin;v-text-anchor:top" o:gfxdata="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" fillcolor="white [3201]" strokeweight=".5pt">
+              <v:shape w14:anchorId="4C0C43CA" id="Text Box 42" o:spid="_x0000_s1029" type="#_x0000_t202" style="position:absolute;margin-left:222.25pt;margin-top:314.35pt;width:25.05pt;height:26.9pt;z-index:251693056;visibility:visible;mso-wrap-style:square;mso-width-percent:0;mso-height-percent:0;mso-wrap-distance-left:9pt;mso-wrap-distance-top:0;mso-wrap-distance-right:9pt;mso-wrap-distance-bottom:0;mso-position-horizontal:absolute;mso-position-horizontal-relative:text;mso-position-vertical:absolute;mso-position-vertical-relative:text;mso-width-percent:0;mso-height-percent:0;mso-width-relative:margin;mso-height-relative:margin;v-text-anchor:top" o:gfxdata="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" fillcolor="white [3201]" strokeweight=".5pt">
                 <v:textbox>
                   <w:txbxContent>
                     <w:p>
@@ -1545,112 +1406,21 @@
       </w:r>
       <w:r>
         <w:rPr>
-          <w:i/>
           <w:noProof/>
         </w:rPr>
-        <mc:AlternateContent>
-          <mc:Choice Requires="wps">
-            <w:drawing>
-              <wp:anchor distT="0" distB="0" distL="114300" distR="114300" simplePos="0" relativeHeight="251691008" behindDoc="0" locked="0" layoutInCell="1" allowOverlap="1" wp14:anchorId="44350536" wp14:editId="4115B3D8">
-                <wp:simplePos x="0" y="0"/>
-                <wp:positionH relativeFrom="column">
-                  <wp:posOffset>-261923</wp:posOffset>
-                </wp:positionH>
-                <wp:positionV relativeFrom="paragraph">
-                  <wp:posOffset>2138901</wp:posOffset>
-                </wp:positionV>
-                <wp:extent cx="318052" cy="341907"/>
-                <wp:effectExtent l="0" t="0" r="12700" b="13970"/>
-                <wp:wrapNone/>
-                <wp:docPr id="43" name="Text Box 43"/>
-                <wp:cNvGraphicFramePr/>
-                <a:graphic xmlns:a="http://schemas.openxmlformats.org/drawingml/2006/main">
-                  <a:graphicData uri="http://schemas.microsoft.com/office/word/2010/wordprocessingShape">
-                    <wps:wsp>
-                      <wps:cNvSpPr txBox="1"/>
-                      <wps:spPr>
-                        <a:xfrm>
-                          <a:off x="0" y="0"/>
-                          <a:ext cx="318052" cy="341907"/>
-                        </a:xfrm>
-                        <a:prstGeom prst="rect">
-                          <a:avLst/>
-                        </a:prstGeom>
-                        <a:solidFill>
-                          <a:schemeClr val="lt1"/>
-                        </a:solidFill>
-                        <a:ln w="6350">
-                          <a:solidFill>
-                            <a:prstClr val="black"/>
-                          </a:solidFill>
-                        </a:ln>
-                      </wps:spPr>
-                      <wps:txbx>
-                        <w:txbxContent>
-                          <w:p>
-                            <w:r>
-                              <w:t>c</w:t>
-                            </w:r>
-                          </w:p>
-                        </w:txbxContent>
-                      </wps:txbx>
-                      <wps:bodyPr rot="0" spcFirstLastPara="0" vertOverflow="overflow" horzOverflow="overflow" vert="horz" wrap="square" lIns="91440" tIns="45720" rIns="91440" bIns="45720" numCol="1" spcCol="0" rtlCol="0" fromWordArt="0" anchor="t" anchorCtr="0" forceAA="0" compatLnSpc="1">
-                        <a:prstTxWarp prst="textNoShape">
-                          <a:avLst/>
-                        </a:prstTxWarp>
-                        <a:noAutofit/>
-                      </wps:bodyPr>
-                    </wps:wsp>
-                  </a:graphicData>
-                </a:graphic>
-                <wp14:sizeRelH relativeFrom="margin">
-                  <wp14:pctWidth>0</wp14:pctWidth>
-                </wp14:sizeRelH>
-                <wp14:sizeRelV relativeFrom="margin">
-                  <wp14:pctHeight>0</wp14:pctHeight>
-                </wp14:sizeRelV>
-              </wp:anchor>
-            </w:drawing>
-          </mc:Choice>
-          <mc:Fallback>
-            <w:pict>
-              <v:shape w14:anchorId="44350536" id="Text Box 43" o:spid="_x0000_s1029" type="#_x0000_t202" style="position:absolute;left:0;text-align:left;margin-left:-20.6pt;margin-top:168.4pt;width:25.05pt;height:26.9pt;z-index:251691008;visibility:visible;mso-wrap-style:square;mso-width-percent:0;mso-height-percent:0;mso-wrap-distance-left:9pt;mso-wrap-distance-top:0;mso-wrap-distance-right:9pt;mso-wrap-distance-bottom:0;mso-position-horizontal:absolute;mso-position-horizontal-relative:text;mso-position-vertical:absolute;mso-position-vertical-relative:text;mso-width-percent:0;mso-height-percent:0;mso-width-relative:margin;mso-height-relative:margin;v-text-anchor:top" o:gfxdata="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" fillcolor="white [3201]" strokeweight=".5pt">
-                <v:textbox>
-                  <w:txbxContent>
-                    <w:p>
-                      <w:r>
-                        <w:t>c</w:t>
-                      </w:r>
-                    </w:p>
-                  </w:txbxContent>
-                </v:textbox>
-              </v:shape>
-            </w:pict>
-          </mc:Fallback>
-        </mc:AlternateContent>
-      </w:r>
-    </w:p>
-    <w:p>
-      <w:pPr>
-        <w:pStyle w:val="ListParagraph"/>
-      </w:pPr>
-      <w:r>
-        <w:rPr>
-          <w:noProof/>
-        </w:rPr>
         <w:drawing>
-          <wp:anchor distT="0" distB="0" distL="114300" distR="114300" simplePos="0" relativeHeight="251663360" behindDoc="0" locked="0" layoutInCell="1" allowOverlap="1" wp14:anchorId="19C5580D" wp14:editId="42CFA8B0">
+          <wp:anchor distT="0" distB="0" distL="114300" distR="114300" simplePos="0" relativeHeight="251661312" behindDoc="0" locked="0" layoutInCell="1" allowOverlap="1" wp14:anchorId="465A6407" wp14:editId="14BC41E1">
             <wp:simplePos x="0" y="0"/>
             <wp:positionH relativeFrom="column">
-              <wp:posOffset>2743200</wp:posOffset>
+              <wp:posOffset>3200400</wp:posOffset>
             </wp:positionH>
             <wp:positionV relativeFrom="paragraph">
-              <wp:posOffset>-685800</wp:posOffset>
+              <wp:posOffset>142240</wp:posOffset>
             </wp:positionV>
-            <wp:extent cx="3518535" cy="2345690"/>
-            <wp:effectExtent l="0" t="0" r="12065" b="0"/>
+            <wp:extent cx="2990088" cy="1993392"/>
+            <wp:effectExtent l="0" t="0" r="0" b="635"/>
             <wp:wrapSquare wrapText="bothSides"/>
-            <wp:docPr id="15" name="Picture 15" descr="Macintosh HD:Users:abramfarley:Desktop:gw_modeling:Final_Project:Aguaseca_Project:Domain setup:Head_irrigation_well.png"/>
+            <wp:docPr id="13" name="Picture 13" descr="Macintosh HD:Users:abramfarley:Desktop:gw_modeling:Final_Project:Aguaseca_Project:Domain setup:MW1_head.png"/>
             <wp:cNvGraphicFramePr>
               <a:graphicFrameLocks xmlns:a="http://schemas.openxmlformats.org/drawingml/2006/main" noChangeAspect="1"/>
             </wp:cNvGraphicFramePr>
@@ -1658,7 +1428,74 @@
               <a:graphicData uri="http://schemas.openxmlformats.org/drawingml/2006/picture">
                 <pic:pic xmlns:pic="http://schemas.openxmlformats.org/drawingml/2006/picture">
                   <pic:nvPicPr>
-                    <pic:cNvPr id="0" name="Picture 12" descr="Macintosh HD:Users:abramfarley:Desktop:gw_modeling:Final_Project:Aguaseca_Project:Domain setup:Head_irrigation_well.png"/>
+                    <pic:cNvPr id="0" name="Picture 10" descr="Macintosh HD:Users:abramfarley:Desktop:gw_modeling:Final_Project:Aguaseca_Project:Domain setup:MW1_head.png"/>
+                    <pic:cNvPicPr>
+                      <a:picLocks noChangeAspect="1" noChangeArrowheads="1"/>
+                    </pic:cNvPicPr>
+                  </pic:nvPicPr>
+                  <pic:blipFill>
+                    <a:blip r:embed="rId12">
+                      <a:extLst>
+                        <a:ext uri="{28A0092B-C50C-407E-A947-70E740481C1C}">
+                          <a14:useLocalDpi xmlns:a14="http://schemas.microsoft.com/office/drawing/2010/main" val="0"/>
+                        </a:ext>
+                      </a:extLst>
+                    </a:blip>
+                    <a:srcRect/>
+                    <a:stretch>
+                      <a:fillRect/>
+                    </a:stretch>
+                  </pic:blipFill>
+                  <pic:spPr bwMode="auto">
+                    <a:xfrm>
+                      <a:off x="0" y="0"/>
+                      <a:ext cx="2990088" cy="1993392"/>
+                    </a:xfrm>
+                    <a:prstGeom prst="rect">
+                      <a:avLst/>
+                    </a:prstGeom>
+                    <a:noFill/>
+                    <a:ln>
+                      <a:noFill/>
+                    </a:ln>
+                  </pic:spPr>
+                </pic:pic>
+              </a:graphicData>
+            </a:graphic>
+            <wp14:sizeRelH relativeFrom="page">
+              <wp14:pctWidth>0</wp14:pctWidth>
+            </wp14:sizeRelH>
+            <wp14:sizeRelV relativeFrom="page">
+              <wp14:pctHeight>0</wp14:pctHeight>
+            </wp14:sizeRelV>
+          </wp:anchor>
+        </w:drawing>
+      </w:r>
+      <w:r>
+        <w:rPr>
+          <w:noProof/>
+        </w:rPr>
+        <w:drawing>
+          <wp:anchor distT="0" distB="0" distL="114300" distR="114300" simplePos="0" relativeHeight="251660288" behindDoc="0" locked="0" layoutInCell="1" allowOverlap="1" wp14:anchorId="15380658" wp14:editId="21581AE3">
+            <wp:simplePos x="0" y="0"/>
+            <wp:positionH relativeFrom="column">
+              <wp:posOffset>-342900</wp:posOffset>
+            </wp:positionH>
+            <wp:positionV relativeFrom="paragraph">
+              <wp:posOffset>27940</wp:posOffset>
+            </wp:positionV>
+            <wp:extent cx="3257550" cy="2171700"/>
+            <wp:effectExtent l="0" t="0" r="0" b="12700"/>
+            <wp:wrapSquare wrapText="bothSides"/>
+            <wp:docPr id="12" name="Picture 12" descr="Macintosh HD:Users:abramfarley:Desktop:gw_modeling:Final_Project:Aguaseca_Project:Domain setup:Head_Aquaseca.png"/>
+            <wp:cNvGraphicFramePr>
+              <a:graphicFrameLocks xmlns:a="http://schemas.openxmlformats.org/drawingml/2006/main" noChangeAspect="1"/>
+            </wp:cNvGraphicFramePr>
+            <a:graphic xmlns:a="http://schemas.openxmlformats.org/drawingml/2006/main">
+              <a:graphicData uri="http://schemas.openxmlformats.org/drawingml/2006/picture">
+                <pic:pic xmlns:pic="http://schemas.openxmlformats.org/drawingml/2006/picture">
+                  <pic:nvPicPr>
+                    <pic:cNvPr id="0" name="Picture 9" descr="Macintosh HD:Users:abramfarley:Desktop:gw_modeling:Final_Project:Aguaseca_Project:Domain setup:Head_Aquaseca.png"/>
                     <pic:cNvPicPr>
                       <a:picLocks noChangeAspect="1" noChangeArrowheads="1"/>
                     </pic:cNvPicPr>
@@ -1679,7 +1516,7 @@
                   <pic:spPr bwMode="auto">
                     <a:xfrm>
                       <a:off x="0" y="0"/>
-                      <a:ext cx="3518535" cy="2345690"/>
+                      <a:ext cx="3257550" cy="2171700"/>
                     </a:xfrm>
                     <a:prstGeom prst="rect">
                       <a:avLst/>
@@ -1701,73 +1538,6 @@
           </wp:anchor>
         </w:drawing>
       </w:r>
-      <w:r>
-        <w:rPr>
-          <w:noProof/>
-        </w:rPr>
-        <w:drawing>
-          <wp:anchor distT="0" distB="0" distL="114300" distR="114300" simplePos="0" relativeHeight="251662336" behindDoc="0" locked="0" layoutInCell="1" allowOverlap="1" wp14:anchorId="33874A18" wp14:editId="6832529C">
-            <wp:simplePos x="0" y="0"/>
-            <wp:positionH relativeFrom="column">
-              <wp:posOffset>-457200</wp:posOffset>
-            </wp:positionH>
-            <wp:positionV relativeFrom="paragraph">
-              <wp:posOffset>-685800</wp:posOffset>
-            </wp:positionV>
-            <wp:extent cx="3345180" cy="2230120"/>
-            <wp:effectExtent l="0" t="0" r="7620" b="5080"/>
-            <wp:wrapSquare wrapText="bothSides"/>
-            <wp:docPr id="14" name="Picture 14" descr="Macintosh HD:Users:abramfarley:Desktop:gw_modeling:Final_Project:Aguaseca_Project:Domain setup:MW2_head.png"/>
-            <wp:cNvGraphicFramePr>
-              <a:graphicFrameLocks xmlns:a="http://schemas.openxmlformats.org/drawingml/2006/main" noChangeAspect="1"/>
-            </wp:cNvGraphicFramePr>
-            <a:graphic xmlns:a="http://schemas.openxmlformats.org/drawingml/2006/main">
-              <a:graphicData uri="http://schemas.openxmlformats.org/drawingml/2006/picture">
-                <pic:pic xmlns:pic="http://schemas.openxmlformats.org/drawingml/2006/picture">
-                  <pic:nvPicPr>
-                    <pic:cNvPr id="0" name="Picture 11" descr="Macintosh HD:Users:abramfarley:Desktop:gw_modeling:Final_Project:Aguaseca_Project:Domain setup:MW2_head.png"/>
-                    <pic:cNvPicPr>
-                      <a:picLocks noChangeAspect="1" noChangeArrowheads="1"/>
-                    </pic:cNvPicPr>
-                  </pic:nvPicPr>
-                  <pic:blipFill>
-                    <a:blip r:embed="rId14">
-                      <a:extLst>
-                        <a:ext uri="{28A0092B-C50C-407E-A947-70E740481C1C}">
-                          <a14:useLocalDpi xmlns:a14="http://schemas.microsoft.com/office/drawing/2010/main" val="0"/>
-                        </a:ext>
-                      </a:extLst>
-                    </a:blip>
-                    <a:srcRect/>
-                    <a:stretch>
-                      <a:fillRect/>
-                    </a:stretch>
-                  </pic:blipFill>
-                  <pic:spPr bwMode="auto">
-                    <a:xfrm>
-                      <a:off x="0" y="0"/>
-                      <a:ext cx="3345180" cy="2230120"/>
-                    </a:xfrm>
-                    <a:prstGeom prst="rect">
-                      <a:avLst/>
-                    </a:prstGeom>
-                    <a:noFill/>
-                    <a:ln>
-                      <a:noFill/>
-                    </a:ln>
-                  </pic:spPr>
-                </pic:pic>
-              </a:graphicData>
-            </a:graphic>
-            <wp14:sizeRelH relativeFrom="page">
-              <wp14:pctWidth>0</wp14:pctWidth>
-            </wp14:sizeRelH>
-            <wp14:sizeRelV relativeFrom="page">
-              <wp14:pctHeight>0</wp14:pctHeight>
-            </wp14:sizeRelV>
-          </wp:anchor>
-        </w:drawing>
-      </w:r>
     </w:p>
     <w:p>
       <w:pPr>
@@ -1785,6 +1555,12 @@
         <w:rPr>
           <w:i/>
         </w:rPr>
+        <w:t>s</w:t>
+      </w:r>
+      <w:r>
+        <w:rPr>
+          <w:i/>
+        </w:rPr>
         <w:t xml:space="preserve"> 4 (a-d): Head plots for the 4 wells (Aquaseca</w:t>
       </w:r>
       <w:r>
@@ -1869,16 +1645,22 @@
         <w:t xml:space="preserve"> 35</w:t>
       </w:r>
       <w:r>
-        <w:t xml:space="preserve"> years.</w:t>
+        <w:t xml:space="preserve"> years</w:t>
+      </w:r>
+      <w:r>
+        <w:t>, but there was still some variation</w:t>
+      </w:r>
+      <w:r>
+        <w:t>.</w:t>
       </w:r>
       <w:r>
         <w:t xml:space="preserve"> </w:t>
       </w:r>
       <w:r>
-        <w:t>This</w:t>
-      </w:r>
-      <w:r>
-        <w:t xml:space="preserve"> is considered our “burn time” for the system to reach a near steady state with seasonal variations. </w:t>
+        <w:t xml:space="preserve">We ran our model for 250 years, which was considered </w:t>
+      </w:r>
+      <w:r>
+        <w:t xml:space="preserve">our “burn time” for the system to reach a near steady state with seasonal variations. </w:t>
       </w:r>
     </w:p>
     <w:p/>
@@ -1909,33 +1691,42 @@
         <w:t xml:space="preserve"> The water levels in all four wells in the domain are shown below (Figure 5a-d)</w:t>
       </w:r>
       <w:r>
-        <w:t>. As expected, the head value decreased at the supply well, which caused a minor decrease in head at the other wells.</w:t>
-      </w:r>
-    </w:p>
-    <w:p>
-      <w:pPr>
-        <w:pStyle w:val="ListParagraph"/>
-      </w:pPr>
+        <w:t xml:space="preserve">. </w:t>
+      </w:r>
+      <w:r>
+        <w:t xml:space="preserve">The head at the </w:t>
+      </w:r>
+      <w:proofErr w:type="spellStart"/>
+      <w:r>
+        <w:t>Aquaseca</w:t>
+      </w:r>
+      <w:proofErr w:type="spellEnd"/>
+      <w:r>
+        <w:t xml:space="preserve"> increased until the pumping rate overcame the recharge rate. The other wells did not have as much change in their head values. In fact, MW2 and the irrigation continued to have an increase in head.</w:t>
+      </w:r>
+    </w:p>
+    <w:p>
       <w:r>
         <w:rPr>
           <w:i/>
           <w:noProof/>
         </w:rPr>
+        <w:lastRenderedPageBreak/>
         <mc:AlternateContent>
           <mc:Choice Requires="wps">
             <w:drawing>
-              <wp:anchor distT="0" distB="0" distL="114300" distR="114300" simplePos="0" relativeHeight="251664384" behindDoc="0" locked="0" layoutInCell="1" allowOverlap="1">
+              <wp:anchor distT="0" distB="0" distL="114300" distR="114300" simplePos="0" relativeHeight="251711488" behindDoc="0" locked="0" layoutInCell="1" allowOverlap="1" wp14:anchorId="797855F0" wp14:editId="42E23F36">
                 <wp:simplePos x="0" y="0"/>
                 <wp:positionH relativeFrom="column">
-                  <wp:posOffset>810122</wp:posOffset>
+                  <wp:posOffset>0</wp:posOffset>
                 </wp:positionH>
                 <wp:positionV relativeFrom="paragraph">
-                  <wp:posOffset>1866541</wp:posOffset>
+                  <wp:posOffset>2110902</wp:posOffset>
                 </wp:positionV>
                 <wp:extent cx="318052" cy="341907"/>
                 <wp:effectExtent l="0" t="0" r="12700" b="13970"/>
                 <wp:wrapNone/>
-                <wp:docPr id="33" name="Text Box 33"/>
+                <wp:docPr id="70" name="Text Box 70"/>
                 <wp:cNvGraphicFramePr/>
                 <a:graphic xmlns:a="http://schemas.openxmlformats.org/drawingml/2006/main">
                   <a:graphicData uri="http://schemas.microsoft.com/office/word/2010/wordprocessingShape">
@@ -1987,7 +1778,7 @@
           </mc:Choice>
           <mc:Fallback>
             <w:pict>
-              <v:shape id="Text Box 33" o:spid="_x0000_s1030" type="#_x0000_t202" style="position:absolute;left:0;text-align:left;margin-left:63.8pt;margin-top:146.95pt;width:25.05pt;height:26.9pt;z-index:251664384;visibility:visible;mso-wrap-style:square;mso-width-percent:0;mso-height-percent:0;mso-wrap-distance-left:9pt;mso-wrap-distance-top:0;mso-wrap-distance-right:9pt;mso-wrap-distance-bottom:0;mso-position-horizontal:absolute;mso-position-horizontal-relative:text;mso-position-vertical:absolute;mso-position-vertical-relative:text;mso-width-percent:0;mso-height-percent:0;mso-width-relative:margin;mso-height-relative:margin;v-text-anchor:top" o:gfxdata="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" fillcolor="white [3201]" strokeweight=".5pt">
+              <v:shape w14:anchorId="797855F0" id="Text Box 70" o:spid="_x0000_s1030" type="#_x0000_t202" style="position:absolute;margin-left:0;margin-top:166.2pt;width:25.05pt;height:26.9pt;z-index:251711488;visibility:visible;mso-wrap-style:square;mso-width-percent:0;mso-height-percent:0;mso-wrap-distance-left:9pt;mso-wrap-distance-top:0;mso-wrap-distance-right:9pt;mso-wrap-distance-bottom:0;mso-position-horizontal:absolute;mso-position-horizontal-relative:text;mso-position-vertical:absolute;mso-position-vertical-relative:text;mso-width-percent:0;mso-height-percent:0;mso-width-relative:margin;mso-height-relative:margin;v-text-anchor:top" o:gfxdata="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" fillcolor="white [3201]" strokeweight=".5pt">
                 <v:textbox>
                   <w:txbxContent>
                     <w:p>
@@ -2010,18 +1801,18 @@
         <mc:AlternateContent>
           <mc:Choice Requires="wps">
             <w:drawing>
-              <wp:anchor distT="0" distB="0" distL="114300" distR="114300" simplePos="0" relativeHeight="251666432" behindDoc="0" locked="0" layoutInCell="1" allowOverlap="1" wp14:anchorId="18DA4E5A" wp14:editId="09FC86A0">
+              <wp:anchor distT="0" distB="0" distL="114300" distR="114300" simplePos="0" relativeHeight="251713536" behindDoc="0" locked="0" layoutInCell="1" allowOverlap="1" wp14:anchorId="44B6AB8F" wp14:editId="797A21D3">
                 <wp:simplePos x="0" y="0"/>
                 <wp:positionH relativeFrom="column">
-                  <wp:posOffset>3506001</wp:posOffset>
+                  <wp:posOffset>2950452</wp:posOffset>
                 </wp:positionH>
                 <wp:positionV relativeFrom="paragraph">
-                  <wp:posOffset>1850197</wp:posOffset>
+                  <wp:posOffset>2028676</wp:posOffset>
                 </wp:positionV>
                 <wp:extent cx="318052" cy="341907"/>
                 <wp:effectExtent l="0" t="0" r="12700" b="13970"/>
                 <wp:wrapNone/>
-                <wp:docPr id="34" name="Text Box 34"/>
+                <wp:docPr id="71" name="Text Box 71"/>
                 <wp:cNvGraphicFramePr/>
                 <a:graphic xmlns:a="http://schemas.openxmlformats.org/drawingml/2006/main">
                   <a:graphicData uri="http://schemas.microsoft.com/office/word/2010/wordprocessingShape">
@@ -2073,7 +1864,7 @@
           </mc:Choice>
           <mc:Fallback>
             <w:pict>
-              <v:shape w14:anchorId="18DA4E5A" id="Text Box 34" o:spid="_x0000_s1031" type="#_x0000_t202" style="position:absolute;left:0;text-align:left;margin-left:276.05pt;margin-top:145.7pt;width:25.05pt;height:26.9pt;z-index:251666432;visibility:visible;mso-wrap-style:square;mso-width-percent:0;mso-height-percent:0;mso-wrap-distance-left:9pt;mso-wrap-distance-top:0;mso-wrap-distance-right:9pt;mso-wrap-distance-bottom:0;mso-position-horizontal:absolute;mso-position-horizontal-relative:text;mso-position-vertical:absolute;mso-position-vertical-relative:text;mso-width-percent:0;mso-height-percent:0;mso-width-relative:margin;mso-height-relative:margin;v-text-anchor:top" o:gfxdata="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" fillcolor="white [3201]" strokeweight=".5pt">
+              <v:shape w14:anchorId="44B6AB8F" id="Text Box 71" o:spid="_x0000_s1031" type="#_x0000_t202" style="position:absolute;margin-left:232.3pt;margin-top:159.75pt;width:25.05pt;height:26.9pt;z-index:251713536;visibility:visible;mso-wrap-style:square;mso-width-percent:0;mso-height-percent:0;mso-wrap-distance-left:9pt;mso-wrap-distance-top:0;mso-wrap-distance-right:9pt;mso-wrap-distance-bottom:0;mso-position-horizontal:absolute;mso-position-horizontal-relative:text;mso-position-vertical:absolute;mso-position-vertical-relative:text;mso-width-percent:0;mso-height-percent:0;mso-width-relative:margin;mso-height-relative:margin;v-text-anchor:top" o:gfxdata="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" fillcolor="white [3201]" strokeweight=".5pt">
                 <v:textbox>
                   <w:txbxContent>
                     <w:p>
@@ -2090,21 +1881,13 @@
       </w:r>
       <w:r>
         <w:rPr>
-          <w:i/>
           <w:noProof/>
         </w:rPr>
-        <w:t xml:space="preserve"> </w:t>
-      </w:r>
-      <w:r>
-        <w:rPr>
-          <w:i/>
-          <w:noProof/>
-        </w:rPr>
         <w:drawing>
-          <wp:inline distT="0" distB="0" distL="0" distR="0" wp14:anchorId="555ABCA2" wp14:editId="150371B7">
-            <wp:extent cx="2743200" cy="1828800"/>
+          <wp:inline distT="0" distB="0" distL="0" distR="0" wp14:anchorId="7F202A3E" wp14:editId="5059A353">
+            <wp:extent cx="2747895" cy="2286000"/>
             <wp:effectExtent l="0" t="0" r="0" b="0"/>
-            <wp:docPr id="19" name="Picture 19" descr="A screenshot of a cell phone&#10;&#10;Description automatically generated"/>
+            <wp:docPr id="22" name="Picture 22" descr="A screenshot of a cell phone&#10;&#10;Description automatically generated"/>
             <wp:cNvGraphicFramePr>
               <a:graphicFrameLocks xmlns:a="http://schemas.openxmlformats.org/drawingml/2006/main" noChangeAspect="1"/>
             </wp:cNvGraphicFramePr>
@@ -2112,23 +1895,30 @@
               <a:graphicData uri="http://schemas.openxmlformats.org/drawingml/2006/picture">
                 <pic:pic xmlns:pic="http://schemas.openxmlformats.org/drawingml/2006/picture">
                   <pic:nvPicPr>
-                    <pic:cNvPr id="19" name="Head_Aqua3.png"/>
+                    <pic:cNvPr id="22" name="Head_Aqua3.png"/>
                     <pic:cNvPicPr/>
                   </pic:nvPicPr>
-                  <pic:blipFill>
-                    <a:blip r:embed="rId15"/>
-                    <a:stretch>
-                      <a:fillRect/>
-                    </a:stretch>
+                  <pic:blipFill rotWithShape="1">
+                    <a:blip r:embed="rId14"/>
+                    <a:srcRect r="8510"/>
+                    <a:stretch/>
                   </pic:blipFill>
-                  <pic:spPr>
+                  <pic:spPr bwMode="auto">
                     <a:xfrm>
                       <a:off x="0" y="0"/>
-                      <a:ext cx="2764020" cy="1842680"/>
+                      <a:ext cx="2747895" cy="2286000"/>
                     </a:xfrm>
                     <a:prstGeom prst="rect">
                       <a:avLst/>
                     </a:prstGeom>
+                    <a:ln>
+                      <a:noFill/>
+                    </a:ln>
+                    <a:extLst>
+                      <a:ext uri="{53640926-AAD7-44D8-BBD7-CCE9431645EC}">
+                        <a14:shadowObscured xmlns:a14="http://schemas.microsoft.com/office/drawing/2010/main"/>
+                      </a:ext>
+                    </a:extLst>
                   </pic:spPr>
                 </pic:pic>
               </a:graphicData>
@@ -2138,14 +1928,13 @@
       </w:r>
       <w:r>
         <w:rPr>
-          <w:i/>
           <w:noProof/>
         </w:rPr>
         <w:drawing>
-          <wp:inline distT="0" distB="0" distL="0" distR="0" wp14:anchorId="0F4A8B6D" wp14:editId="39D3865A">
-            <wp:extent cx="2544417" cy="1696277"/>
-            <wp:effectExtent l="0" t="0" r="0" b="5715"/>
-            <wp:docPr id="20" name="Picture 20" descr="A picture containing screenshot, drawing&#10;&#10;Description automatically generated"/>
+          <wp:inline distT="0" distB="0" distL="0" distR="0" wp14:anchorId="049F31BB" wp14:editId="004581D8">
+            <wp:extent cx="3143251" cy="2286000"/>
+            <wp:effectExtent l="0" t="0" r="6350" b="0"/>
+            <wp:docPr id="23" name="Picture 23" descr="A screenshot of a cell phone&#10;&#10;Description automatically generated"/>
             <wp:cNvGraphicFramePr>
               <a:graphicFrameLocks xmlns:a="http://schemas.openxmlformats.org/drawingml/2006/main" noChangeAspect="1"/>
             </wp:cNvGraphicFramePr>
@@ -2153,23 +1942,30 @@
               <a:graphicData uri="http://schemas.openxmlformats.org/drawingml/2006/picture">
                 <pic:pic xmlns:pic="http://schemas.openxmlformats.org/drawingml/2006/picture">
                   <pic:nvPicPr>
-                    <pic:cNvPr id="20" name="Head_M1_3.png"/>
+                    <pic:cNvPr id="23" name="Head_M1_3.png"/>
                     <pic:cNvPicPr/>
                   </pic:nvPicPr>
-                  <pic:blipFill>
-                    <a:blip r:embed="rId16"/>
-                    <a:stretch>
-                      <a:fillRect/>
-                    </a:stretch>
+                  <pic:blipFill rotWithShape="1">
+                    <a:blip r:embed="rId15"/>
+                    <a:srcRect r="8333"/>
+                    <a:stretch/>
                   </pic:blipFill>
-                  <pic:spPr>
+                  <pic:spPr bwMode="auto">
                     <a:xfrm>
                       <a:off x="0" y="0"/>
-                      <a:ext cx="2555851" cy="1703899"/>
+                      <a:ext cx="3143251" cy="2286000"/>
                     </a:xfrm>
                     <a:prstGeom prst="rect">
                       <a:avLst/>
                     </a:prstGeom>
+                    <a:ln>
+                      <a:noFill/>
+                    </a:ln>
+                    <a:extLst>
+                      <a:ext uri="{53640926-AAD7-44D8-BBD7-CCE9431645EC}">
+                        <a14:shadowObscured xmlns:a14="http://schemas.microsoft.com/office/drawing/2010/main"/>
+                      </a:ext>
+                    </a:extLst>
                   </pic:spPr>
                 </pic:pic>
               </a:graphicData>
@@ -2179,32 +1975,26 @@
       </w:r>
     </w:p>
     <w:p>
-      <w:pPr>
-        <w:rPr>
-          <w:i/>
-        </w:rPr>
-      </w:pPr>
       <w:r>
         <w:rPr>
           <w:i/>
           <w:noProof/>
         </w:rPr>
-        <w:lastRenderedPageBreak/>
         <mc:AlternateContent>
           <mc:Choice Requires="wps">
             <w:drawing>
-              <wp:anchor distT="0" distB="0" distL="114300" distR="114300" simplePos="0" relativeHeight="251668480" behindDoc="0" locked="0" layoutInCell="1" allowOverlap="1" wp14:anchorId="1DD357BF" wp14:editId="4FD9F2E2">
+              <wp:anchor distT="0" distB="0" distL="114300" distR="114300" simplePos="0" relativeHeight="251703296" behindDoc="0" locked="0" layoutInCell="1" allowOverlap="1" wp14:anchorId="0F051A2D" wp14:editId="40D47908">
                 <wp:simplePos x="0" y="0"/>
                 <wp:positionH relativeFrom="column">
-                  <wp:posOffset>3331597</wp:posOffset>
+                  <wp:posOffset>3063591</wp:posOffset>
                 </wp:positionH>
                 <wp:positionV relativeFrom="paragraph">
-                  <wp:posOffset>1940118</wp:posOffset>
+                  <wp:posOffset>1857632</wp:posOffset>
                 </wp:positionV>
                 <wp:extent cx="318052" cy="341907"/>
                 <wp:effectExtent l="0" t="0" r="12700" b="13970"/>
                 <wp:wrapNone/>
-                <wp:docPr id="35" name="Text Box 35"/>
+                <wp:docPr id="66" name="Text Box 66"/>
                 <wp:cNvGraphicFramePr/>
                 <a:graphic xmlns:a="http://schemas.openxmlformats.org/drawingml/2006/main">
                   <a:graphicData uri="http://schemas.microsoft.com/office/word/2010/wordprocessingShape">
@@ -2256,7 +2046,7 @@
           </mc:Choice>
           <mc:Fallback>
             <w:pict>
-              <v:shape w14:anchorId="1DD357BF" id="Text Box 35" o:spid="_x0000_s1032" type="#_x0000_t202" style="position:absolute;margin-left:262.35pt;margin-top:152.75pt;width:25.05pt;height:26.9pt;z-index:251668480;visibility:visible;mso-wrap-style:square;mso-width-percent:0;mso-height-percent:0;mso-wrap-distance-left:9pt;mso-wrap-distance-top:0;mso-wrap-distance-right:9pt;mso-wrap-distance-bottom:0;mso-position-horizontal:absolute;mso-position-horizontal-relative:text;mso-position-vertical:absolute;mso-position-vertical-relative:text;mso-width-percent:0;mso-height-percent:0;mso-width-relative:margin;mso-height-relative:margin;v-text-anchor:top" o:gfxdata="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" fillcolor="white [3201]" strokeweight=".5pt">
+              <v:shape w14:anchorId="0F051A2D" id="Text Box 66" o:spid="_x0000_s1032" type="#_x0000_t202" style="position:absolute;margin-left:241.25pt;margin-top:146.25pt;width:25.05pt;height:26.9pt;z-index:251703296;visibility:visible;mso-wrap-style:square;mso-width-percent:0;mso-height-percent:0;mso-wrap-distance-left:9pt;mso-wrap-distance-top:0;mso-wrap-distance-right:9pt;mso-wrap-distance-bottom:0;mso-position-horizontal:absolute;mso-position-horizontal-relative:text;mso-position-vertical:absolute;mso-position-vertical-relative:text;mso-width-percent:0;mso-height-percent:0;mso-width-relative:margin;mso-height-relative:margin;v-text-anchor:top" o:gfxdata="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" fillcolor="white [3201]" strokeweight=".5pt">
                 <v:textbox>
                   <w:txbxContent>
                     <w:p>
@@ -2279,18 +2069,18 @@
         <mc:AlternateContent>
           <mc:Choice Requires="wps">
             <w:drawing>
-              <wp:anchor distT="0" distB="0" distL="114300" distR="114300" simplePos="0" relativeHeight="251670528" behindDoc="0" locked="0" layoutInCell="1" allowOverlap="1" wp14:anchorId="1DD357BF" wp14:editId="4FD9F2E2">
+              <wp:anchor distT="0" distB="0" distL="114300" distR="114300" simplePos="0" relativeHeight="251699200" behindDoc="0" locked="0" layoutInCell="1" allowOverlap="1" wp14:anchorId="505C5DEF" wp14:editId="4199B37D">
                 <wp:simplePos x="0" y="0"/>
                 <wp:positionH relativeFrom="column">
-                  <wp:posOffset>319377</wp:posOffset>
+                  <wp:posOffset>48638</wp:posOffset>
                 </wp:positionH>
                 <wp:positionV relativeFrom="paragraph">
-                  <wp:posOffset>1846028</wp:posOffset>
+                  <wp:posOffset>1858131</wp:posOffset>
                 </wp:positionV>
-                <wp:extent cx="318052" cy="341907"/>
+                <wp:extent cx="317500" cy="341630"/>
                 <wp:effectExtent l="0" t="0" r="12700" b="13970"/>
                 <wp:wrapNone/>
-                <wp:docPr id="36" name="Text Box 36"/>
+                <wp:docPr id="64" name="Text Box 64"/>
                 <wp:cNvGraphicFramePr/>
                 <a:graphic xmlns:a="http://schemas.openxmlformats.org/drawingml/2006/main">
                   <a:graphicData uri="http://schemas.microsoft.com/office/word/2010/wordprocessingShape">
@@ -2299,7 +2089,7 @@
                       <wps:spPr>
                         <a:xfrm>
                           <a:off x="0" y="0"/>
-                          <a:ext cx="318052" cy="341907"/>
+                          <a:ext cx="317500" cy="341630"/>
                         </a:xfrm>
                         <a:prstGeom prst="rect">
                           <a:avLst/>
@@ -2342,7 +2132,7 @@
           </mc:Choice>
           <mc:Fallback>
             <w:pict>
-              <v:shape w14:anchorId="1DD357BF" id="Text Box 36" o:spid="_x0000_s1033" type="#_x0000_t202" style="position:absolute;margin-left:25.15pt;margin-top:145.35pt;width:25.05pt;height:26.9pt;z-index:251670528;visibility:visible;mso-wrap-style:square;mso-width-percent:0;mso-height-percent:0;mso-wrap-distance-left:9pt;mso-wrap-distance-top:0;mso-wrap-distance-right:9pt;mso-wrap-distance-bottom:0;mso-position-horizontal:absolute;mso-position-horizontal-relative:text;mso-position-vertical:absolute;mso-position-vertical-relative:text;mso-width-percent:0;mso-height-percent:0;mso-width-relative:margin;mso-height-relative:margin;v-text-anchor:top" o:gfxdata="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" fillcolor="white [3201]" strokeweight=".5pt">
+              <v:shape w14:anchorId="505C5DEF" id="Text Box 64" o:spid="_x0000_s1033" type="#_x0000_t202" style="position:absolute;margin-left:3.85pt;margin-top:146.3pt;width:25pt;height:26.9pt;z-index:251699200;visibility:visible;mso-wrap-style:square;mso-width-percent:0;mso-height-percent:0;mso-wrap-distance-left:9pt;mso-wrap-distance-top:0;mso-wrap-distance-right:9pt;mso-wrap-distance-bottom:0;mso-position-horizontal:absolute;mso-position-horizontal-relative:text;mso-position-vertical:absolute;mso-position-vertical-relative:text;mso-width-percent:0;mso-height-percent:0;mso-width-relative:margin;mso-height-relative:margin;v-text-anchor:top" o:gfxdata="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" fillcolor="white [3201]" strokeweight=".5pt">
                 <v:textbox>
                   <w:txbxContent>
                     <w:p>
@@ -2359,14 +2149,13 @@
       </w:r>
       <w:r>
         <w:rPr>
-          <w:i/>
           <w:noProof/>
         </w:rPr>
         <w:drawing>
-          <wp:inline distT="0" distB="0" distL="0" distR="0">
-            <wp:extent cx="3041375" cy="2027583"/>
-            <wp:effectExtent l="0" t="0" r="0" b="4445"/>
-            <wp:docPr id="24" name="Picture 24" descr="A screenshot of a cell phone&#10;&#10;Description automatically generated"/>
+          <wp:inline distT="0" distB="0" distL="0" distR="0" wp14:anchorId="069DF99C" wp14:editId="6ED300E4">
+            <wp:extent cx="2990324" cy="2178996"/>
+            <wp:effectExtent l="0" t="0" r="0" b="5715"/>
+            <wp:docPr id="29" name="Picture 29" descr="A picture containing bird&#10;&#10;Description automatically generated"/>
             <wp:cNvGraphicFramePr>
               <a:graphicFrameLocks xmlns:a="http://schemas.openxmlformats.org/drawingml/2006/main" noChangeAspect="1"/>
             </wp:cNvGraphicFramePr>
@@ -2374,23 +2163,30 @@
               <a:graphicData uri="http://schemas.openxmlformats.org/drawingml/2006/picture">
                 <pic:pic xmlns:pic="http://schemas.openxmlformats.org/drawingml/2006/picture">
                   <pic:nvPicPr>
-                    <pic:cNvPr id="24" name="Head_M1_3.png"/>
+                    <pic:cNvPr id="29" name="Head_M2_3png.png"/>
                     <pic:cNvPicPr/>
                   </pic:nvPicPr>
-                  <pic:blipFill>
-                    <a:blip r:embed="rId17"/>
-                    <a:stretch>
-                      <a:fillRect/>
-                    </a:stretch>
+                  <pic:blipFill rotWithShape="1">
+                    <a:blip r:embed="rId16"/>
+                    <a:srcRect r="8510"/>
+                    <a:stretch/>
                   </pic:blipFill>
-                  <pic:spPr>
+                  <pic:spPr bwMode="auto">
                     <a:xfrm>
                       <a:off x="0" y="0"/>
-                      <a:ext cx="3058859" cy="2039239"/>
+                      <a:ext cx="2995125" cy="2182494"/>
                     </a:xfrm>
                     <a:prstGeom prst="rect">
                       <a:avLst/>
                     </a:prstGeom>
+                    <a:ln>
+                      <a:noFill/>
+                    </a:ln>
+                    <a:extLst>
+                      <a:ext uri="{53640926-AAD7-44D8-BBD7-CCE9431645EC}">
+                        <a14:shadowObscured xmlns:a14="http://schemas.microsoft.com/office/drawing/2010/main"/>
+                      </a:ext>
+                    </a:extLst>
                   </pic:spPr>
                 </pic:pic>
               </a:graphicData>
@@ -2400,14 +2196,13 @@
       </w:r>
       <w:r>
         <w:rPr>
-          <w:i/>
           <w:noProof/>
         </w:rPr>
         <w:drawing>
-          <wp:inline distT="0" distB="0" distL="0" distR="0" wp14:anchorId="1DD36DD5" wp14:editId="53293A1A">
-            <wp:extent cx="2870421" cy="1913614"/>
-            <wp:effectExtent l="0" t="0" r="0" b="4445"/>
-            <wp:docPr id="31" name="Picture 31" descr="A picture containing bird&#10;&#10;Description automatically generated"/>
+          <wp:inline distT="0" distB="0" distL="0" distR="0" wp14:anchorId="74C4CAFB" wp14:editId="57032A4A">
+            <wp:extent cx="2924676" cy="2102634"/>
+            <wp:effectExtent l="0" t="0" r="0" b="5715"/>
+            <wp:docPr id="30" name="Picture 30" descr="A picture containing bird&#10;&#10;Description automatically generated"/>
             <wp:cNvGraphicFramePr>
               <a:graphicFrameLocks xmlns:a="http://schemas.openxmlformats.org/drawingml/2006/main" noChangeAspect="1"/>
             </wp:cNvGraphicFramePr>
@@ -2415,23 +2210,30 @@
               <a:graphicData uri="http://schemas.openxmlformats.org/drawingml/2006/picture">
                 <pic:pic xmlns:pic="http://schemas.openxmlformats.org/drawingml/2006/picture">
                   <pic:nvPicPr>
-                    <pic:cNvPr id="31" name="Head_M2_3png.png"/>
+                    <pic:cNvPr id="30" name="Head_irri3.png"/>
                     <pic:cNvPicPr/>
                   </pic:nvPicPr>
-                  <pic:blipFill>
-                    <a:blip r:embed="rId18"/>
-                    <a:stretch>
-                      <a:fillRect/>
-                    </a:stretch>
+                  <pic:blipFill rotWithShape="1">
+                    <a:blip r:embed="rId17"/>
+                    <a:srcRect r="7270"/>
+                    <a:stretch/>
                   </pic:blipFill>
-                  <pic:spPr>
+                  <pic:spPr bwMode="auto">
                     <a:xfrm>
                       <a:off x="0" y="0"/>
-                      <a:ext cx="2922892" cy="1948595"/>
+                      <a:ext cx="2960009" cy="2128036"/>
                     </a:xfrm>
                     <a:prstGeom prst="rect">
                       <a:avLst/>
                     </a:prstGeom>
+                    <a:ln>
+                      <a:noFill/>
+                    </a:ln>
+                    <a:extLst>
+                      <a:ext uri="{53640926-AAD7-44D8-BBD7-CCE9431645EC}">
+                        <a14:shadowObscured xmlns:a14="http://schemas.microsoft.com/office/drawing/2010/main"/>
+                      </a:ext>
+                    </a:extLst>
                   </pic:spPr>
                 </pic:pic>
               </a:graphicData>
@@ -2449,23 +2251,253 @@
       <w:r>
         <w:rPr>
           <w:i/>
+        </w:rPr>
+        <w:t>Figure</w:t>
+      </w:r>
+      <w:r>
+        <w:rPr>
+          <w:i/>
+        </w:rPr>
+        <w:t>s</w:t>
+      </w:r>
+      <w:r>
+        <w:rPr>
+          <w:i/>
+        </w:rPr>
+        <w:t xml:space="preserve"> 5 (a-</w:t>
+      </w:r>
+      <w:r>
+        <w:rPr>
+          <w:i/>
+        </w:rPr>
+        <w:t>d</w:t>
+      </w:r>
+      <w:r>
+        <w:rPr>
+          <w:i/>
+        </w:rPr>
+        <w:t>): Head plots for the 4 wells (Aquaseca well, Monitoring wells 1&amp;2, and Proposed irrigation well) for 1</w:t>
+      </w:r>
+      <w:r>
+        <w:rPr>
+          <w:i/>
+        </w:rPr>
+        <w:t>00</w:t>
+      </w:r>
+      <w:r>
+        <w:rPr>
+          <w:i/>
+        </w:rPr>
+        <w:t xml:space="preserve"> years with seasonality (180 days of ET and 180 days of no ET each year). </w:t>
+      </w:r>
+      <w:r>
+        <w:rPr>
+          <w:i/>
+        </w:rPr>
+        <w:t>The head plot at Monitoring well 1 displays a snapshot of the cyclical pattern</w:t>
+      </w:r>
+      <w:r>
+        <w:rPr>
+          <w:i/>
+        </w:rPr>
+        <w:t>.</w:t>
+      </w:r>
+    </w:p>
+    <w:p>
+      <w:pPr>
+        <w:rPr>
+          <w:i/>
+        </w:rPr>
+      </w:pPr>
+    </w:p>
+    <w:p>
+      <w:pPr>
+        <w:pStyle w:val="ListParagraph"/>
+        <w:numPr>
+          <w:ilvl w:val="0"/>
+          <w:numId w:val="7"/>
+        </w:numPr>
+        <w:rPr>
+          <w:iCs/>
+        </w:rPr>
+      </w:pPr>
+      <w:r>
+        <w:rPr>
+          <w:iCs/>
+        </w:rPr>
+        <w:t>A comparison of Figures 5a-</w:t>
+      </w:r>
+      <w:r>
+        <w:rPr>
+          <w:iCs/>
+        </w:rPr>
+        <w:t>d</w:t>
+      </w:r>
+      <w:r>
+        <w:rPr>
+          <w:iCs/>
+        </w:rPr>
+        <w:t xml:space="preserve"> and 6a-d</w:t>
+      </w:r>
+      <w:r>
+        <w:rPr>
+          <w:iCs/>
+        </w:rPr>
+        <w:t xml:space="preserve"> shows the availability of water in the basin. The head value in the supply well continues to decrease over time (Figures 5a and 6a). In MW1, the head values drop slightly lower than 79m when the model was r</w:t>
+      </w:r>
+      <w:r>
+        <w:rPr>
+          <w:iCs/>
+        </w:rPr>
+        <w:t>u</w:t>
+      </w:r>
+      <w:r>
+        <w:rPr>
+          <w:iCs/>
+        </w:rPr>
+        <w:t>n for another 100 years (Figures 5b and 6b).</w:t>
+      </w:r>
+      <w:r>
+        <w:rPr>
+          <w:iCs/>
+        </w:rPr>
+        <w:t xml:space="preserve"> The most interesting result of the longer simulation was Figures 6c and 6d.</w:t>
+      </w:r>
+      <w:r>
+        <w:rPr>
+          <w:iCs/>
+        </w:rPr>
+        <w:t xml:space="preserve"> In these two plots, the head increases before peaking and then decreasing around </w:t>
+      </w:r>
+      <w:r>
+        <w:rPr>
+          <w:iCs/>
+        </w:rPr>
+        <w:t>50</w:t>
+      </w:r>
+      <w:r>
+        <w:rPr>
+          <w:iCs/>
+        </w:rPr>
+        <w:t>,000 days (1</w:t>
+      </w:r>
+      <w:r>
+        <w:rPr>
+          <w:iCs/>
+        </w:rPr>
+        <w:t>37</w:t>
+      </w:r>
+      <w:r>
+        <w:rPr>
+          <w:iCs/>
+        </w:rPr>
+        <w:t xml:space="preserve"> years). We ran the scenario without pumping for 200 years and saw the same upward trend, which did not end. Thus, the decrease in head at MW2 and the irrigation well must stem from the cone of depression from pumping finally reaching that part of the aquifer. </w:t>
+      </w:r>
+      <w:r>
+        <w:rPr>
+          <w:iCs/>
+        </w:rPr>
+        <w:t>In addition, t</w:t>
+      </w:r>
+      <w:r>
+        <w:rPr>
+          <w:iCs/>
+        </w:rPr>
+        <w:t xml:space="preserve">he recharge can no longer offset the </w:t>
+      </w:r>
+      <w:r>
+        <w:rPr>
+          <w:iCs/>
+        </w:rPr>
+        <w:t>pumping rate.</w:t>
+      </w:r>
+      <w:r>
+        <w:rPr>
+          <w:iCs/>
+        </w:rPr>
+        <w:t xml:space="preserve"> </w:t>
+      </w:r>
+    </w:p>
+    <w:p>
+      <w:pPr>
+        <w:pStyle w:val="ListParagraph"/>
+        <w:rPr>
+          <w:iCs/>
+        </w:rPr>
+      </w:pPr>
+    </w:p>
+    <w:p>
+      <w:pPr>
+        <w:pStyle w:val="ListParagraph"/>
+        <w:rPr>
+          <w:iCs/>
+        </w:rPr>
+      </w:pPr>
+      <w:r>
+        <w:rPr>
+          <w:iCs/>
+        </w:rPr>
+        <w:t xml:space="preserve">The impact that the town’s well has on the hydrologic system is dependent on the ratio of amount of water pumped to the amount of water in the system. We wanted to quantify what percentage of the total water budget the well is removing. However, due to some bugs in our code, we were unable to obtain this value. We did compare the pumping and leakage rates for each stress period (Figure 7). The </w:t>
+      </w:r>
+      <w:r>
+        <w:rPr>
+          <w:iCs/>
+        </w:rPr>
+        <w:t xml:space="preserve">decrease in leakage over time is greater than the magnitude of the pumping rate </w:t>
+      </w:r>
+      <w:r>
+        <w:rPr>
+          <w:iCs/>
+        </w:rPr>
+        <w:lastRenderedPageBreak/>
+        <w:t>increase.</w:t>
+      </w:r>
+      <w:r>
+        <w:rPr>
+          <w:iCs/>
+        </w:rPr>
+        <w:t xml:space="preserve"> The leakage rate also seems to be reaching an asymptote, which could be the base flow in the river. We also know that the pumping well has started to affect the head at the monitoring wells, so we could try to quantify the depth and extent of the cone of depression.</w:t>
+      </w:r>
+      <w:r>
+        <w:rPr>
+          <w:iCs/>
+        </w:rPr>
+        <w:t xml:space="preserve"> This would show us how much impact the cone has on the river and the water supply at the proposed irrigation well site.</w:t>
+      </w:r>
+    </w:p>
+    <w:p>
+      <w:pPr>
+        <w:rPr>
+          <w:iCs/>
+        </w:rPr>
+      </w:pPr>
+    </w:p>
+    <w:p>
+      <w:pPr>
+        <w:rPr>
+          <w:iCs/>
+        </w:rPr>
+      </w:pPr>
+      <w:r>
+        <w:rPr>
+          <w:i/>
           <w:noProof/>
         </w:rPr>
         <mc:AlternateContent>
           <mc:Choice Requires="wps">
             <w:drawing>
-              <wp:anchor distT="0" distB="0" distL="114300" distR="114300" simplePos="0" relativeHeight="251672576" behindDoc="0" locked="0" layoutInCell="1" allowOverlap="1" wp14:anchorId="1DD357BF" wp14:editId="4FD9F2E2">
+              <wp:anchor distT="0" distB="0" distL="114300" distR="114300" simplePos="0" relativeHeight="251707392" behindDoc="0" locked="0" layoutInCell="1" allowOverlap="1" wp14:anchorId="3F57EBCE" wp14:editId="0F66451B">
                 <wp:simplePos x="0" y="0"/>
                 <wp:positionH relativeFrom="column">
-                  <wp:posOffset>317804</wp:posOffset>
+                  <wp:posOffset>-3513</wp:posOffset>
                 </wp:positionH>
                 <wp:positionV relativeFrom="paragraph">
-                  <wp:posOffset>1793240</wp:posOffset>
+                  <wp:posOffset>1891732</wp:posOffset>
                 </wp:positionV>
                 <wp:extent cx="318052" cy="341907"/>
                 <wp:effectExtent l="0" t="0" r="12700" b="13970"/>
                 <wp:wrapNone/>
-                <wp:docPr id="37" name="Text Box 37"/>
+                <wp:docPr id="68" name="Text Box 68"/>
                 <wp:cNvGraphicFramePr/>
                 <a:graphic xmlns:a="http://schemas.openxmlformats.org/drawingml/2006/main">
                   <a:graphicData uri="http://schemas.microsoft.com/office/word/2010/wordprocessingShape">
@@ -2492,7 +2524,7 @@
                         <w:txbxContent>
                           <w:p>
                             <w:r>
-                              <w:t>e</w:t>
+                              <w:t>a</w:t>
                             </w:r>
                           </w:p>
                         </w:txbxContent>
@@ -2517,12 +2549,12 @@
           </mc:Choice>
           <mc:Fallback>
             <w:pict>
-              <v:shape w14:anchorId="1DD357BF" id="Text Box 37" o:spid="_x0000_s1034" type="#_x0000_t202" style="position:absolute;margin-left:25pt;margin-top:141.2pt;width:25.05pt;height:26.9pt;z-index:251672576;visibility:visible;mso-wrap-style:square;mso-width-percent:0;mso-height-percent:0;mso-wrap-distance-left:9pt;mso-wrap-distance-top:0;mso-wrap-distance-right:9pt;mso-wrap-distance-bottom:0;mso-position-horizontal:absolute;mso-position-horizontal-relative:text;mso-position-vertical:absolute;mso-position-vertical-relative:text;mso-width-percent:0;mso-height-percent:0;mso-width-relative:margin;mso-height-relative:margin;v-text-anchor:top" o:gfxdata="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" fillcolor="white [3201]" strokeweight=".5pt">
+              <v:shape w14:anchorId="3F57EBCE" id="Text Box 68" o:spid="_x0000_s1034" type="#_x0000_t202" style="position:absolute;margin-left:-.3pt;margin-top:148.95pt;width:25.05pt;height:26.9pt;z-index:251707392;visibility:visible;mso-wrap-style:square;mso-width-percent:0;mso-height-percent:0;mso-wrap-distance-left:9pt;mso-wrap-distance-top:0;mso-wrap-distance-right:9pt;mso-wrap-distance-bottom:0;mso-position-horizontal:absolute;mso-position-horizontal-relative:text;mso-position-vertical:absolute;mso-position-vertical-relative:text;mso-width-percent:0;mso-height-percent:0;mso-width-relative:margin;mso-height-relative:margin;v-text-anchor:top" o:gfxdata="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" fillcolor="white [3201]" strokeweight=".5pt">
                 <v:textbox>
                   <w:txbxContent>
                     <w:p>
                       <w:r>
-                        <w:t>e</w:t>
+                        <w:t>a</w:t>
                       </w:r>
                     </w:p>
                   </w:txbxContent>
@@ -2537,257 +2569,21 @@
           <w:i/>
           <w:noProof/>
         </w:rPr>
-        <w:drawing>
-          <wp:inline distT="0" distB="0" distL="0" distR="0">
-            <wp:extent cx="3005594" cy="2003729"/>
-            <wp:effectExtent l="0" t="0" r="4445" b="3175"/>
-            <wp:docPr id="32" name="Picture 32" descr="A picture containing bird&#10;&#10;Description automatically generated"/>
-            <wp:cNvGraphicFramePr>
-              <a:graphicFrameLocks xmlns:a="http://schemas.openxmlformats.org/drawingml/2006/main" noChangeAspect="1"/>
-            </wp:cNvGraphicFramePr>
-            <a:graphic xmlns:a="http://schemas.openxmlformats.org/drawingml/2006/main">
-              <a:graphicData uri="http://schemas.openxmlformats.org/drawingml/2006/picture">
-                <pic:pic xmlns:pic="http://schemas.openxmlformats.org/drawingml/2006/picture">
-                  <pic:nvPicPr>
-                    <pic:cNvPr id="32" name="Head_irri3.png"/>
-                    <pic:cNvPicPr/>
-                  </pic:nvPicPr>
-                  <pic:blipFill>
-                    <a:blip r:embed="rId19"/>
-                    <a:stretch>
-                      <a:fillRect/>
-                    </a:stretch>
-                  </pic:blipFill>
-                  <pic:spPr>
-                    <a:xfrm>
-                      <a:off x="0" y="0"/>
-                      <a:ext cx="3028836" cy="2019223"/>
-                    </a:xfrm>
-                    <a:prstGeom prst="rect">
-                      <a:avLst/>
-                    </a:prstGeom>
-                  </pic:spPr>
-                </pic:pic>
-              </a:graphicData>
-            </a:graphic>
-          </wp:inline>
-        </w:drawing>
-      </w:r>
-    </w:p>
-    <w:p>
-      <w:pPr>
-        <w:rPr>
-          <w:i/>
-        </w:rPr>
-      </w:pPr>
-    </w:p>
-    <w:p>
-      <w:pPr>
-        <w:rPr>
-          <w:i/>
-        </w:rPr>
-      </w:pPr>
-      <w:r>
-        <w:rPr>
-          <w:i/>
-        </w:rPr>
-        <w:t>Figure</w:t>
-      </w:r>
-      <w:r>
-        <w:rPr>
-          <w:i/>
-        </w:rPr>
-        <w:t xml:space="preserve"> 5</w:t>
-      </w:r>
-      <w:r>
-        <w:rPr>
-          <w:i/>
-        </w:rPr>
-        <w:t xml:space="preserve"> (a-</w:t>
-      </w:r>
-      <w:r>
-        <w:rPr>
-          <w:i/>
-        </w:rPr>
-        <w:t>e</w:t>
-      </w:r>
-      <w:r>
-        <w:rPr>
-          <w:i/>
-        </w:rPr>
-        <w:t xml:space="preserve">): Head plots for the 4 wells (Aquaseca well, Monitoring wells 1&amp;2, and Proposed irrigation well) for </w:t>
-      </w:r>
-      <w:r>
-        <w:rPr>
-          <w:i/>
-        </w:rPr>
-        <w:t>135</w:t>
-      </w:r>
-      <w:r>
-        <w:rPr>
-          <w:i/>
-        </w:rPr>
-        <w:t xml:space="preserve"> years with seasonality (180 days of ET and 180 days of no ET each year). </w:t>
-      </w:r>
-      <w:r>
-        <w:rPr>
-          <w:i/>
-        </w:rPr>
-        <w:t>The first head plot at Monitoring well 1 displays the head for the entire simulation time, whereas the second shows a snapshot of the cyclical pattern.</w:t>
-      </w:r>
-    </w:p>
-    <w:p>
-      <w:pPr>
-        <w:rPr>
-          <w:i/>
-        </w:rPr>
-      </w:pPr>
-    </w:p>
-    <w:p>
-      <w:pPr>
-        <w:pStyle w:val="ListParagraph"/>
-        <w:numPr>
-          <w:ilvl w:val="0"/>
-          <w:numId w:val="7"/>
-        </w:numPr>
-        <w:rPr>
-          <w:iCs/>
-        </w:rPr>
-      </w:pPr>
-      <w:r>
-        <w:rPr>
-          <w:iCs/>
-        </w:rPr>
-        <w:t>A comparison of Figures 5a-e and 6a-d</w:t>
-      </w:r>
-      <w:r>
-        <w:rPr>
-          <w:iCs/>
-        </w:rPr>
-        <w:t xml:space="preserve"> shows the availability of water in the basin. The head value in the supply well continues to decrease over time (Figures 5a and 6a). In MW1, the head values drop slightly lower than 79m when the model was r</w:t>
-      </w:r>
-      <w:r>
-        <w:rPr>
-          <w:iCs/>
-        </w:rPr>
-        <w:t>u</w:t>
-      </w:r>
-      <w:r>
-        <w:rPr>
-          <w:iCs/>
-        </w:rPr>
-        <w:t>n for another 100 years (Figures 5b and 6b).</w:t>
-      </w:r>
-      <w:r>
-        <w:rPr>
-          <w:iCs/>
-        </w:rPr>
-        <w:t xml:space="preserve"> The most interesting result of the longer simulation was Figures 6c and 6d.</w:t>
-      </w:r>
-      <w:r>
-        <w:rPr>
-          <w:iCs/>
-        </w:rPr>
-        <w:t xml:space="preserve"> In these two plots, the head increases before peaking and then decreasing around 60,000 days (164 years). We ran the scenario without pumping for 200 years and saw the same upward trend, which did not end. Thus, the decrease in head at MW2 and the irrigation well must stem from the cone of depression from pumping finally reaching that part of the aquifer. </w:t>
-      </w:r>
-      <w:r>
-        <w:rPr>
-          <w:iCs/>
-        </w:rPr>
-        <w:t>In addition, t</w:t>
-      </w:r>
-      <w:r>
-        <w:rPr>
-          <w:iCs/>
-        </w:rPr>
-        <w:t xml:space="preserve">he recharge can no longer offset the </w:t>
-      </w:r>
-      <w:r>
-        <w:rPr>
-          <w:iCs/>
-        </w:rPr>
-        <w:t>pumping rate.</w:t>
-      </w:r>
-      <w:r>
-        <w:rPr>
-          <w:iCs/>
-        </w:rPr>
-        <w:t xml:space="preserve"> </w:t>
-      </w:r>
-    </w:p>
-    <w:p>
-      <w:pPr>
-        <w:pStyle w:val="ListParagraph"/>
-        <w:rPr>
-          <w:iCs/>
-        </w:rPr>
-      </w:pPr>
-    </w:p>
-    <w:p>
-      <w:pPr>
-        <w:pStyle w:val="ListParagraph"/>
-        <w:rPr>
-          <w:iCs/>
-        </w:rPr>
-      </w:pPr>
-      <w:r>
-        <w:rPr>
-          <w:iCs/>
-        </w:rPr>
-        <w:t xml:space="preserve">The impact that the town’s well has on the hydrologic system is dependent on the ratio of amount of water pumped to the amount of water in the system. We wanted to quantify what percentage of the total water budget the well is removing. However, due to some bugs in our code, we were unable to obtain this value. We did compare the pumping and leakage rates for each stress period (Figure 7 and b). The </w:t>
-      </w:r>
-      <w:r>
-        <w:rPr>
-          <w:iCs/>
-        </w:rPr>
-        <w:t xml:space="preserve">decrease in leakage over time is greater than the magnitude of the pumping rate </w:t>
-      </w:r>
-      <w:r>
-        <w:rPr>
-          <w:iCs/>
-        </w:rPr>
-        <w:lastRenderedPageBreak/>
-        <w:t>increase.</w:t>
-      </w:r>
-      <w:r>
-        <w:rPr>
-          <w:iCs/>
-        </w:rPr>
-        <w:t xml:space="preserve"> The leakage rate also seems to be reaching an asymptote, which could be the base flow in the river. We also know that the pumping well has started to affect the head at the monitoring wells, so we could try to quantify the depth and extent of the cone of depression.</w:t>
-      </w:r>
-      <w:r>
-        <w:rPr>
-          <w:iCs/>
-        </w:rPr>
-        <w:t xml:space="preserve"> This would show us how much impact the cone has on the river and the water supply at the proposed irrigation well site.</w:t>
-      </w:r>
-    </w:p>
-    <w:p>
-      <w:pPr>
-        <w:rPr>
-          <w:iCs/>
-        </w:rPr>
-      </w:pPr>
-      <w:r>
-        <w:rPr>
-          <w:i/>
-          <w:noProof/>
-        </w:rPr>
         <mc:AlternateContent>
           <mc:Choice Requires="wps">
             <w:drawing>
-              <wp:anchor distT="0" distB="0" distL="114300" distR="114300" simplePos="0" relativeHeight="251678720" behindDoc="0" locked="0" layoutInCell="1" allowOverlap="1" wp14:anchorId="1DD357BF" wp14:editId="4FD9F2E2">
+              <wp:anchor distT="0" distB="0" distL="114300" distR="114300" simplePos="0" relativeHeight="251709440" behindDoc="0" locked="0" layoutInCell="1" allowOverlap="1" wp14:anchorId="139A2752" wp14:editId="5E128F86">
                 <wp:simplePos x="0" y="0"/>
                 <wp:positionH relativeFrom="column">
-                  <wp:posOffset>3260035</wp:posOffset>
+                  <wp:posOffset>2907260</wp:posOffset>
                 </wp:positionH>
                 <wp:positionV relativeFrom="paragraph">
-                  <wp:posOffset>1852654</wp:posOffset>
+                  <wp:posOffset>1891665</wp:posOffset>
                 </wp:positionV>
-                <wp:extent cx="317500" cy="246297"/>
-                <wp:effectExtent l="0" t="0" r="12700" b="8255"/>
+                <wp:extent cx="318052" cy="341907"/>
+                <wp:effectExtent l="0" t="0" r="12700" b="13970"/>
                 <wp:wrapNone/>
-                <wp:docPr id="40" name="Text Box 40"/>
+                <wp:docPr id="69" name="Text Box 69"/>
                 <wp:cNvGraphicFramePr/>
                 <a:graphic xmlns:a="http://schemas.openxmlformats.org/drawingml/2006/main">
                   <a:graphicData uri="http://schemas.microsoft.com/office/word/2010/wordprocessingShape">
@@ -2796,7 +2592,7 @@
                       <wps:spPr>
                         <a:xfrm>
                           <a:off x="0" y="0"/>
-                          <a:ext cx="317500" cy="246297"/>
+                          <a:ext cx="318052" cy="341907"/>
                         </a:xfrm>
                         <a:prstGeom prst="rect">
                           <a:avLst/>
@@ -2839,7 +2635,7 @@
           </mc:Choice>
           <mc:Fallback>
             <w:pict>
-              <v:shape w14:anchorId="1DD357BF" id="Text Box 40" o:spid="_x0000_s1035" type="#_x0000_t202" style="position:absolute;margin-left:256.7pt;margin-top:145.9pt;width:25pt;height:19.4pt;z-index:251678720;visibility:visible;mso-wrap-style:square;mso-width-percent:0;mso-height-percent:0;mso-wrap-distance-left:9pt;mso-wrap-distance-top:0;mso-wrap-distance-right:9pt;mso-wrap-distance-bottom:0;mso-position-horizontal:absolute;mso-position-horizontal-relative:text;mso-position-vertical:absolute;mso-position-vertical-relative:text;mso-width-percent:0;mso-height-percent:0;mso-width-relative:margin;mso-height-relative:margin;v-text-anchor:top" o:gfxdata="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" fillcolor="white [3201]" strokeweight=".5pt">
+              <v:shape w14:anchorId="139A2752" id="Text Box 69" o:spid="_x0000_s1035" type="#_x0000_t202" style="position:absolute;margin-left:228.9pt;margin-top:148.95pt;width:25.05pt;height:26.9pt;z-index:251709440;visibility:visible;mso-wrap-style:square;mso-width-percent:0;mso-height-percent:0;mso-wrap-distance-left:9pt;mso-wrap-distance-top:0;mso-wrap-distance-right:9pt;mso-wrap-distance-bottom:0;mso-position-horizontal:absolute;mso-position-horizontal-relative:text;mso-position-vertical:absolute;mso-position-vertical-relative:text;mso-width-percent:0;mso-height-percent:0;mso-width-relative:margin;mso-height-relative:margin;v-text-anchor:top" o:gfxdata="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" fillcolor="white [3201]" strokeweight=".5pt">
                 <v:textbox>
                   <w:txbxContent>
                     <w:p>
@@ -2862,18 +2658,18 @@
         <mc:AlternateContent>
           <mc:Choice Requires="wps">
             <w:drawing>
-              <wp:anchor distT="0" distB="0" distL="114300" distR="114300" simplePos="0" relativeHeight="251680768" behindDoc="0" locked="0" layoutInCell="1" allowOverlap="1" wp14:anchorId="1DD357BF" wp14:editId="4FD9F2E2">
+              <wp:anchor distT="0" distB="0" distL="114300" distR="114300" simplePos="0" relativeHeight="251705344" behindDoc="0" locked="0" layoutInCell="1" allowOverlap="1" wp14:anchorId="57048016" wp14:editId="76F42BF0">
                 <wp:simplePos x="0" y="0"/>
                 <wp:positionH relativeFrom="column">
-                  <wp:posOffset>238539</wp:posOffset>
+                  <wp:posOffset>2910570</wp:posOffset>
                 </wp:positionH>
                 <wp:positionV relativeFrom="paragraph">
-                  <wp:posOffset>1804946</wp:posOffset>
+                  <wp:posOffset>3870325</wp:posOffset>
                 </wp:positionV>
-                <wp:extent cx="270344" cy="294005"/>
-                <wp:effectExtent l="0" t="0" r="9525" b="10795"/>
+                <wp:extent cx="318052" cy="341907"/>
+                <wp:effectExtent l="0" t="0" r="12700" b="13970"/>
                 <wp:wrapNone/>
-                <wp:docPr id="41" name="Text Box 41"/>
+                <wp:docPr id="67" name="Text Box 67"/>
                 <wp:cNvGraphicFramePr/>
                 <a:graphic xmlns:a="http://schemas.openxmlformats.org/drawingml/2006/main">
                   <a:graphicData uri="http://schemas.microsoft.com/office/word/2010/wordprocessingShape">
@@ -2882,93 +2678,7 @@
                       <wps:spPr>
                         <a:xfrm>
                           <a:off x="0" y="0"/>
-                          <a:ext cx="270344" cy="294005"/>
-                        </a:xfrm>
-                        <a:prstGeom prst="rect">
-                          <a:avLst/>
-                        </a:prstGeom>
-                        <a:solidFill>
-                          <a:schemeClr val="lt1"/>
-                        </a:solidFill>
-                        <a:ln w="6350">
-                          <a:solidFill>
-                            <a:prstClr val="black"/>
-                          </a:solidFill>
-                        </a:ln>
-                      </wps:spPr>
-                      <wps:txbx>
-                        <w:txbxContent>
-                          <w:p>
-                            <w:r>
-                              <w:t>a</w:t>
-                            </w:r>
-                          </w:p>
-                        </w:txbxContent>
-                      </wps:txbx>
-                      <wps:bodyPr rot="0" spcFirstLastPara="0" vertOverflow="overflow" horzOverflow="overflow" vert="horz" wrap="square" lIns="91440" tIns="45720" rIns="91440" bIns="45720" numCol="1" spcCol="0" rtlCol="0" fromWordArt="0" anchor="t" anchorCtr="0" forceAA="0" compatLnSpc="1">
-                        <a:prstTxWarp prst="textNoShape">
-                          <a:avLst/>
-                        </a:prstTxWarp>
-                        <a:noAutofit/>
-                      </wps:bodyPr>
-                    </wps:wsp>
-                  </a:graphicData>
-                </a:graphic>
-                <wp14:sizeRelH relativeFrom="margin">
-                  <wp14:pctWidth>0</wp14:pctWidth>
-                </wp14:sizeRelH>
-                <wp14:sizeRelV relativeFrom="margin">
-                  <wp14:pctHeight>0</wp14:pctHeight>
-                </wp14:sizeRelV>
-              </wp:anchor>
-            </w:drawing>
-          </mc:Choice>
-          <mc:Fallback>
-            <w:pict>
-              <v:shape w14:anchorId="1DD357BF" id="Text Box 41" o:spid="_x0000_s1036" type="#_x0000_t202" style="position:absolute;margin-left:18.8pt;margin-top:142.1pt;width:21.3pt;height:23.15pt;z-index:251680768;visibility:visible;mso-wrap-style:square;mso-width-percent:0;mso-height-percent:0;mso-wrap-distance-left:9pt;mso-wrap-distance-top:0;mso-wrap-distance-right:9pt;mso-wrap-distance-bottom:0;mso-position-horizontal:absolute;mso-position-horizontal-relative:text;mso-position-vertical:absolute;mso-position-vertical-relative:text;mso-width-percent:0;mso-height-percent:0;mso-width-relative:margin;mso-height-relative:margin;v-text-anchor:top" o:gfxdata="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" fillcolor="white [3201]" strokeweight=".5pt">
-                <v:textbox>
-                  <w:txbxContent>
-                    <w:p>
-                      <w:r>
-                        <w:t>a</w:t>
-                      </w:r>
-                    </w:p>
-                  </w:txbxContent>
-                </v:textbox>
-              </v:shape>
-            </w:pict>
-          </mc:Fallback>
-        </mc:AlternateContent>
-      </w:r>
-      <w:r>
-        <w:rPr>
-          <w:i/>
-          <w:noProof/>
-        </w:rPr>
-        <mc:AlternateContent>
-          <mc:Choice Requires="wps">
-            <w:drawing>
-              <wp:anchor distT="0" distB="0" distL="114300" distR="114300" simplePos="0" relativeHeight="251676672" behindDoc="0" locked="0" layoutInCell="1" allowOverlap="1" wp14:anchorId="1DD357BF" wp14:editId="4FD9F2E2">
-                <wp:simplePos x="0" y="0"/>
-                <wp:positionH relativeFrom="column">
-                  <wp:posOffset>3029143</wp:posOffset>
-                </wp:positionH>
-                <wp:positionV relativeFrom="paragraph">
-                  <wp:posOffset>3633691</wp:posOffset>
-                </wp:positionV>
-                <wp:extent cx="278295" cy="277827"/>
-                <wp:effectExtent l="0" t="0" r="13970" b="14605"/>
-                <wp:wrapNone/>
-                <wp:docPr id="39" name="Text Box 39"/>
-                <wp:cNvGraphicFramePr/>
-                <a:graphic xmlns:a="http://schemas.openxmlformats.org/drawingml/2006/main">
-                  <a:graphicData uri="http://schemas.microsoft.com/office/word/2010/wordprocessingShape">
-                    <wps:wsp>
-                      <wps:cNvSpPr txBox="1"/>
-                      <wps:spPr>
-                        <a:xfrm>
-                          <a:off x="0" y="0"/>
-                          <a:ext cx="278295" cy="277827"/>
+                          <a:ext cx="318052" cy="341907"/>
                         </a:xfrm>
                         <a:prstGeom prst="rect">
                           <a:avLst/>
@@ -3011,7 +2721,7 @@
           </mc:Choice>
           <mc:Fallback>
             <w:pict>
-              <v:shape w14:anchorId="1DD357BF" id="Text Box 39" o:spid="_x0000_s1037" type="#_x0000_t202" style="position:absolute;margin-left:238.5pt;margin-top:286.1pt;width:21.9pt;height:21.9pt;z-index:251676672;visibility:visible;mso-wrap-style:square;mso-width-percent:0;mso-height-percent:0;mso-wrap-distance-left:9pt;mso-wrap-distance-top:0;mso-wrap-distance-right:9pt;mso-wrap-distance-bottom:0;mso-position-horizontal:absolute;mso-position-horizontal-relative:text;mso-position-vertical:absolute;mso-position-vertical-relative:text;mso-width-percent:0;mso-height-percent:0;mso-width-relative:margin;mso-height-relative:margin;v-text-anchor:top" o:gfxdata="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" fillcolor="white [3201]" strokeweight=".5pt">
+              <v:shape w14:anchorId="57048016" id="Text Box 67" o:spid="_x0000_s1036" type="#_x0000_t202" style="position:absolute;margin-left:229.2pt;margin-top:304.75pt;width:25.05pt;height:26.9pt;z-index:251705344;visibility:visible;mso-wrap-style:square;mso-width-percent:0;mso-height-percent:0;mso-wrap-distance-left:9pt;mso-wrap-distance-top:0;mso-wrap-distance-right:9pt;mso-wrap-distance-bottom:0;mso-position-horizontal:absolute;mso-position-horizontal-relative:text;mso-position-vertical:absolute;mso-position-vertical-relative:text;mso-width-percent:0;mso-height-percent:0;mso-width-relative:margin;mso-height-relative:margin;v-text-anchor:top" o:gfxdata="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" fillcolor="white [3201]" strokeweight=".5pt">
                 <v:textbox>
                   <w:txbxContent>
                     <w:p>
@@ -3034,18 +2744,18 @@
         <mc:AlternateContent>
           <mc:Choice Requires="wps">
             <w:drawing>
-              <wp:anchor distT="0" distB="0" distL="114300" distR="114300" simplePos="0" relativeHeight="251674624" behindDoc="0" locked="0" layoutInCell="1" allowOverlap="1" wp14:anchorId="1DD357BF" wp14:editId="4FD9F2E2">
+              <wp:anchor distT="0" distB="0" distL="114300" distR="114300" simplePos="0" relativeHeight="251701248" behindDoc="0" locked="0" layoutInCell="1" allowOverlap="1" wp14:anchorId="78592182" wp14:editId="52DB3B6D">
                 <wp:simplePos x="0" y="0"/>
                 <wp:positionH relativeFrom="column">
-                  <wp:posOffset>55659</wp:posOffset>
+                  <wp:posOffset>0</wp:posOffset>
                 </wp:positionH>
                 <wp:positionV relativeFrom="paragraph">
-                  <wp:posOffset>3623117</wp:posOffset>
+                  <wp:posOffset>3870325</wp:posOffset>
                 </wp:positionV>
-                <wp:extent cx="317500" cy="270344"/>
-                <wp:effectExtent l="0" t="0" r="12700" b="9525"/>
+                <wp:extent cx="317500" cy="341630"/>
+                <wp:effectExtent l="0" t="0" r="12700" b="13970"/>
                 <wp:wrapNone/>
-                <wp:docPr id="38" name="Text Box 38"/>
+                <wp:docPr id="65" name="Text Box 65"/>
                 <wp:cNvGraphicFramePr/>
                 <a:graphic xmlns:a="http://schemas.openxmlformats.org/drawingml/2006/main">
                   <a:graphicData uri="http://schemas.microsoft.com/office/word/2010/wordprocessingShape">
@@ -3054,7 +2764,7 @@
                       <wps:spPr>
                         <a:xfrm>
                           <a:off x="0" y="0"/>
-                          <a:ext cx="317500" cy="270344"/>
+                          <a:ext cx="317500" cy="341630"/>
                         </a:xfrm>
                         <a:prstGeom prst="rect">
                           <a:avLst/>
@@ -3097,7 +2807,7 @@
           </mc:Choice>
           <mc:Fallback>
             <w:pict>
-              <v:shape w14:anchorId="1DD357BF" id="Text Box 38" o:spid="_x0000_s1038" type="#_x0000_t202" style="position:absolute;margin-left:4.4pt;margin-top:285.3pt;width:25pt;height:21.3pt;z-index:251674624;visibility:visible;mso-wrap-style:square;mso-width-percent:0;mso-height-percent:0;mso-wrap-distance-left:9pt;mso-wrap-distance-top:0;mso-wrap-distance-right:9pt;mso-wrap-distance-bottom:0;mso-position-horizontal:absolute;mso-position-horizontal-relative:text;mso-position-vertical:absolute;mso-position-vertical-relative:text;mso-width-percent:0;mso-height-percent:0;mso-width-relative:margin;mso-height-relative:margin;v-text-anchor:top" o:gfxdata="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" fillcolor="white [3201]" strokeweight=".5pt">
+              <v:shape w14:anchorId="78592182" id="Text Box 65" o:spid="_x0000_s1037" type="#_x0000_t202" style="position:absolute;margin-left:0;margin-top:304.75pt;width:25pt;height:26.9pt;z-index:251701248;visibility:visible;mso-wrap-style:square;mso-width-percent:0;mso-height-percent:0;mso-wrap-distance-left:9pt;mso-wrap-distance-top:0;mso-wrap-distance-right:9pt;mso-wrap-distance-bottom:0;mso-position-horizontal:absolute;mso-position-horizontal-relative:text;mso-position-vertical:absolute;mso-position-vertical-relative:text;mso-width-percent:0;mso-height-percent:0;mso-width-relative:margin;mso-height-relative:margin;v-text-anchor:top" o:gfxdata="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" fillcolor="white [3201]" strokeweight=".5pt">
                 <v:textbox>
                   <w:txbxContent>
                     <w:p>
@@ -3118,10 +2828,10 @@
           <w:noProof/>
         </w:rPr>
         <w:drawing>
-          <wp:inline distT="0" distB="0" distL="0" distR="0" wp14:anchorId="1B3713F3" wp14:editId="2B0500DC">
-            <wp:extent cx="2922102" cy="1948069"/>
-            <wp:effectExtent l="0" t="0" r="0" b="0"/>
-            <wp:docPr id="26" name="Picture 26" descr="A screenshot of a cell phone&#10;&#10;Description automatically generated"/>
+          <wp:inline distT="0" distB="0" distL="0" distR="0" wp14:anchorId="7E365B83" wp14:editId="7A678F80">
+            <wp:extent cx="2882255" cy="2103120"/>
+            <wp:effectExtent l="0" t="0" r="1270" b="5080"/>
+            <wp:docPr id="54" name="Picture 54" descr="A screenshot of a cell phone&#10;&#10;Description automatically generated"/>
             <wp:cNvGraphicFramePr>
               <a:graphicFrameLocks xmlns:a="http://schemas.openxmlformats.org/drawingml/2006/main" noChangeAspect="1"/>
             </wp:cNvGraphicFramePr>
@@ -3129,398 +2839,18 @@
               <a:graphicData uri="http://schemas.openxmlformats.org/drawingml/2006/picture">
                 <pic:pic xmlns:pic="http://schemas.openxmlformats.org/drawingml/2006/picture">
                   <pic:nvPicPr>
-                    <pic:cNvPr id="26" name="Head_Aqua4.png"/>
-                    <pic:cNvPicPr/>
-                  </pic:nvPicPr>
-                  <pic:blipFill>
-                    <a:blip r:embed="rId20"/>
-                    <a:stretch>
-                      <a:fillRect/>
-                    </a:stretch>
-                  </pic:blipFill>
-                  <pic:spPr>
-                    <a:xfrm>
-                      <a:off x="0" y="0"/>
-                      <a:ext cx="2929819" cy="1953213"/>
-                    </a:xfrm>
-                    <a:prstGeom prst="rect">
-                      <a:avLst/>
-                    </a:prstGeom>
-                  </pic:spPr>
-                </pic:pic>
-              </a:graphicData>
-            </a:graphic>
-          </wp:inline>
-        </w:drawing>
-      </w:r>
-      <w:r>
-        <w:rPr>
-          <w:iCs/>
-          <w:noProof/>
-        </w:rPr>
-        <w:drawing>
-          <wp:inline distT="0" distB="0" distL="0" distR="0">
-            <wp:extent cx="2814762" cy="1876508"/>
-            <wp:effectExtent l="0" t="0" r="5080" b="3175"/>
-            <wp:docPr id="25" name="Picture 25" descr="A picture containing comb&#10;&#10;Description automatically generated"/>
-            <wp:cNvGraphicFramePr>
-              <a:graphicFrameLocks xmlns:a="http://schemas.openxmlformats.org/drawingml/2006/main" noChangeAspect="1"/>
-            </wp:cNvGraphicFramePr>
-            <a:graphic xmlns:a="http://schemas.openxmlformats.org/drawingml/2006/main">
-              <a:graphicData uri="http://schemas.openxmlformats.org/drawingml/2006/picture">
-                <pic:pic xmlns:pic="http://schemas.openxmlformats.org/drawingml/2006/picture">
-                  <pic:nvPicPr>
-                    <pic:cNvPr id="25" name="Head_M1_4.png"/>
-                    <pic:cNvPicPr/>
-                  </pic:nvPicPr>
-                  <pic:blipFill>
-                    <a:blip r:embed="rId21"/>
-                    <a:stretch>
-                      <a:fillRect/>
-                    </a:stretch>
-                  </pic:blipFill>
-                  <pic:spPr>
-                    <a:xfrm>
-                      <a:off x="0" y="0"/>
-                      <a:ext cx="2823572" cy="1882382"/>
-                    </a:xfrm>
-                    <a:prstGeom prst="rect">
-                      <a:avLst/>
-                    </a:prstGeom>
-                  </pic:spPr>
-                </pic:pic>
-              </a:graphicData>
-            </a:graphic>
-          </wp:inline>
-        </w:drawing>
-      </w:r>
-      <w:r>
-        <w:rPr>
-          <w:iCs/>
-          <w:noProof/>
-        </w:rPr>
-        <w:drawing>
-          <wp:inline distT="0" distB="0" distL="0" distR="0">
-            <wp:extent cx="2918129" cy="1945419"/>
-            <wp:effectExtent l="0" t="0" r="3175" b="0"/>
-            <wp:docPr id="28" name="Picture 28" descr="A screenshot of a cell phone&#10;&#10;Description automatically generated"/>
-            <wp:cNvGraphicFramePr>
-              <a:graphicFrameLocks xmlns:a="http://schemas.openxmlformats.org/drawingml/2006/main" noChangeAspect="1"/>
-            </wp:cNvGraphicFramePr>
-            <a:graphic xmlns:a="http://schemas.openxmlformats.org/drawingml/2006/main">
-              <a:graphicData uri="http://schemas.openxmlformats.org/drawingml/2006/picture">
-                <pic:pic xmlns:pic="http://schemas.openxmlformats.org/drawingml/2006/picture">
-                  <pic:nvPicPr>
-                    <pic:cNvPr id="28" name="Head_M2_4png.png"/>
-                    <pic:cNvPicPr/>
-                  </pic:nvPicPr>
-                  <pic:blipFill>
-                    <a:blip r:embed="rId22"/>
-                    <a:stretch>
-                      <a:fillRect/>
-                    </a:stretch>
-                  </pic:blipFill>
-                  <pic:spPr>
-                    <a:xfrm>
-                      <a:off x="0" y="0"/>
-                      <a:ext cx="2928036" cy="1952023"/>
-                    </a:xfrm>
-                    <a:prstGeom prst="rect">
-                      <a:avLst/>
-                    </a:prstGeom>
-                  </pic:spPr>
-                </pic:pic>
-              </a:graphicData>
-            </a:graphic>
-          </wp:inline>
-        </w:drawing>
-      </w:r>
-      <w:r>
-        <w:rPr>
-          <w:iCs/>
-          <w:noProof/>
-        </w:rPr>
-        <w:drawing>
-          <wp:inline distT="0" distB="0" distL="0" distR="0" wp14:anchorId="28D65C70" wp14:editId="42A4FF47">
-            <wp:extent cx="2822713" cy="1881808"/>
-            <wp:effectExtent l="0" t="0" r="0" b="0"/>
-            <wp:docPr id="27" name="Picture 27" descr="A screenshot of a cell phone&#10;&#10;Description automatically generated"/>
-            <wp:cNvGraphicFramePr>
-              <a:graphicFrameLocks xmlns:a="http://schemas.openxmlformats.org/drawingml/2006/main" noChangeAspect="1"/>
-            </wp:cNvGraphicFramePr>
-            <a:graphic xmlns:a="http://schemas.openxmlformats.org/drawingml/2006/main">
-              <a:graphicData uri="http://schemas.openxmlformats.org/drawingml/2006/picture">
-                <pic:pic xmlns:pic="http://schemas.openxmlformats.org/drawingml/2006/picture">
-                  <pic:nvPicPr>
-                    <pic:cNvPr id="27" name="Head_irri4.png"/>
-                    <pic:cNvPicPr/>
-                  </pic:nvPicPr>
-                  <pic:blipFill>
-                    <a:blip r:embed="rId23"/>
-                    <a:stretch>
-                      <a:fillRect/>
-                    </a:stretch>
-                  </pic:blipFill>
-                  <pic:spPr>
-                    <a:xfrm>
-                      <a:off x="0" y="0"/>
-                      <a:ext cx="2839100" cy="1892733"/>
-                    </a:xfrm>
-                    <a:prstGeom prst="rect">
-                      <a:avLst/>
-                    </a:prstGeom>
-                  </pic:spPr>
-                </pic:pic>
-              </a:graphicData>
-            </a:graphic>
-          </wp:inline>
-        </w:drawing>
-      </w:r>
-    </w:p>
-    <w:p>
-      <w:pPr>
-        <w:rPr>
-          <w:i/>
-        </w:rPr>
-      </w:pPr>
-      <w:r>
-        <w:rPr>
-          <w:i/>
-        </w:rPr>
-        <w:t>Figure</w:t>
-      </w:r>
-      <w:r>
-        <w:rPr>
-          <w:i/>
-        </w:rPr>
-        <w:t xml:space="preserve"> </w:t>
-      </w:r>
-      <w:r>
-        <w:rPr>
-          <w:i/>
-        </w:rPr>
-        <w:t>6</w:t>
-      </w:r>
-      <w:r>
-        <w:rPr>
-          <w:i/>
-        </w:rPr>
-        <w:t xml:space="preserve"> (a-</w:t>
-      </w:r>
-      <w:r>
-        <w:rPr>
-          <w:i/>
-        </w:rPr>
-        <w:t>d</w:t>
-      </w:r>
-      <w:r>
-        <w:rPr>
-          <w:i/>
-        </w:rPr>
-        <w:t xml:space="preserve">): Head plots for the 4 wells (Aquaseca well, Monitoring wells 1&amp;2, and Proposed irrigation well) for 135 years with seasonality (180 days of ET and 180 days of no ET each year). </w:t>
-      </w:r>
-    </w:p>
-    <w:p>
-      <w:r>
-        <w:rPr>
-          <w:i/>
-          <w:noProof/>
-        </w:rPr>
-        <mc:AlternateContent>
-          <mc:Choice Requires="wps">
-            <w:drawing>
-              <wp:anchor distT="0" distB="0" distL="114300" distR="114300" simplePos="0" relativeHeight="251697152" behindDoc="0" locked="0" layoutInCell="1" allowOverlap="1" wp14:anchorId="0BC64FBC" wp14:editId="51ED953F">
-                <wp:simplePos x="0" y="0"/>
-                <wp:positionH relativeFrom="column">
-                  <wp:posOffset>2845766</wp:posOffset>
-                </wp:positionH>
-                <wp:positionV relativeFrom="paragraph">
-                  <wp:posOffset>1757045</wp:posOffset>
-                </wp:positionV>
-                <wp:extent cx="317500" cy="246297"/>
-                <wp:effectExtent l="0" t="0" r="12700" b="8255"/>
-                <wp:wrapNone/>
-                <wp:docPr id="49" name="Text Box 49"/>
-                <wp:cNvGraphicFramePr/>
-                <a:graphic xmlns:a="http://schemas.openxmlformats.org/drawingml/2006/main">
-                  <a:graphicData uri="http://schemas.microsoft.com/office/word/2010/wordprocessingShape">
-                    <wps:wsp>
-                      <wps:cNvSpPr txBox="1"/>
-                      <wps:spPr>
-                        <a:xfrm>
-                          <a:off x="0" y="0"/>
-                          <a:ext cx="317500" cy="246297"/>
-                        </a:xfrm>
-                        <a:prstGeom prst="rect">
-                          <a:avLst/>
-                        </a:prstGeom>
-                        <a:solidFill>
-                          <a:schemeClr val="lt1"/>
-                        </a:solidFill>
-                        <a:ln w="6350">
-                          <a:solidFill>
-                            <a:prstClr val="black"/>
-                          </a:solidFill>
-                        </a:ln>
-                      </wps:spPr>
-                      <wps:txbx>
-                        <w:txbxContent>
-                          <w:p>
-                            <w:r>
-                              <w:t>b</w:t>
-                            </w:r>
-                          </w:p>
-                        </w:txbxContent>
-                      </wps:txbx>
-                      <wps:bodyPr rot="0" spcFirstLastPara="0" vertOverflow="overflow" horzOverflow="overflow" vert="horz" wrap="square" lIns="91440" tIns="45720" rIns="91440" bIns="45720" numCol="1" spcCol="0" rtlCol="0" fromWordArt="0" anchor="t" anchorCtr="0" forceAA="0" compatLnSpc="1">
-                        <a:prstTxWarp prst="textNoShape">
-                          <a:avLst/>
-                        </a:prstTxWarp>
-                        <a:noAutofit/>
-                      </wps:bodyPr>
-                    </wps:wsp>
-                  </a:graphicData>
-                </a:graphic>
-                <wp14:sizeRelH relativeFrom="margin">
-                  <wp14:pctWidth>0</wp14:pctWidth>
-                </wp14:sizeRelH>
-                <wp14:sizeRelV relativeFrom="margin">
-                  <wp14:pctHeight>0</wp14:pctHeight>
-                </wp14:sizeRelV>
-              </wp:anchor>
-            </w:drawing>
-          </mc:Choice>
-          <mc:Fallback>
-            <w:pict>
-              <v:shape w14:anchorId="0BC64FBC" id="Text Box 49" o:spid="_x0000_s1039" type="#_x0000_t202" style="position:absolute;margin-left:224.1pt;margin-top:138.35pt;width:25pt;height:19.4pt;z-index:251697152;visibility:visible;mso-wrap-style:square;mso-width-percent:0;mso-height-percent:0;mso-wrap-distance-left:9pt;mso-wrap-distance-top:0;mso-wrap-distance-right:9pt;mso-wrap-distance-bottom:0;mso-position-horizontal:absolute;mso-position-horizontal-relative:text;mso-position-vertical:absolute;mso-position-vertical-relative:text;mso-width-percent:0;mso-height-percent:0;mso-width-relative:margin;mso-height-relative:margin;v-text-anchor:top" o:gfxdata="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" fillcolor="white [3201]" strokeweight=".5pt">
-                <v:textbox>
-                  <w:txbxContent>
-                    <w:p>
-                      <w:r>
-                        <w:t>b</w:t>
-                      </w:r>
-                    </w:p>
-                  </w:txbxContent>
-                </v:textbox>
-              </v:shape>
-            </w:pict>
-          </mc:Fallback>
-        </mc:AlternateContent>
-      </w:r>
-      <w:r>
-        <w:rPr>
-          <w:i/>
-          <w:noProof/>
-        </w:rPr>
-        <mc:AlternateContent>
-          <mc:Choice Requires="wps">
-            <w:drawing>
-              <wp:anchor distT="0" distB="0" distL="114300" distR="114300" simplePos="0" relativeHeight="251695104" behindDoc="0" locked="0" layoutInCell="1" allowOverlap="1" wp14:anchorId="72055BCA" wp14:editId="529F58C8">
-                <wp:simplePos x="0" y="0"/>
-                <wp:positionH relativeFrom="column">
-                  <wp:posOffset>119186</wp:posOffset>
-                </wp:positionH>
-                <wp:positionV relativeFrom="paragraph">
-                  <wp:posOffset>1757680</wp:posOffset>
-                </wp:positionV>
-                <wp:extent cx="270344" cy="294005"/>
-                <wp:effectExtent l="0" t="0" r="9525" b="10795"/>
-                <wp:wrapNone/>
-                <wp:docPr id="48" name="Text Box 48"/>
-                <wp:cNvGraphicFramePr/>
-                <a:graphic xmlns:a="http://schemas.openxmlformats.org/drawingml/2006/main">
-                  <a:graphicData uri="http://schemas.microsoft.com/office/word/2010/wordprocessingShape">
-                    <wps:wsp>
-                      <wps:cNvSpPr txBox="1"/>
-                      <wps:spPr>
-                        <a:xfrm>
-                          <a:off x="0" y="0"/>
-                          <a:ext cx="270344" cy="294005"/>
-                        </a:xfrm>
-                        <a:prstGeom prst="rect">
-                          <a:avLst/>
-                        </a:prstGeom>
-                        <a:solidFill>
-                          <a:schemeClr val="lt1"/>
-                        </a:solidFill>
-                        <a:ln w="6350">
-                          <a:solidFill>
-                            <a:prstClr val="black"/>
-                          </a:solidFill>
-                        </a:ln>
-                      </wps:spPr>
-                      <wps:txbx>
-                        <w:txbxContent>
-                          <w:p>
-                            <w:r>
-                              <w:t>a</w:t>
-                            </w:r>
-                          </w:p>
-                        </w:txbxContent>
-                      </wps:txbx>
-                      <wps:bodyPr rot="0" spcFirstLastPara="0" vertOverflow="overflow" horzOverflow="overflow" vert="horz" wrap="square" lIns="91440" tIns="45720" rIns="91440" bIns="45720" numCol="1" spcCol="0" rtlCol="0" fromWordArt="0" anchor="t" anchorCtr="0" forceAA="0" compatLnSpc="1">
-                        <a:prstTxWarp prst="textNoShape">
-                          <a:avLst/>
-                        </a:prstTxWarp>
-                        <a:noAutofit/>
-                      </wps:bodyPr>
-                    </wps:wsp>
-                  </a:graphicData>
-                </a:graphic>
-                <wp14:sizeRelH relativeFrom="margin">
-                  <wp14:pctWidth>0</wp14:pctWidth>
-                </wp14:sizeRelH>
-                <wp14:sizeRelV relativeFrom="margin">
-                  <wp14:pctHeight>0</wp14:pctHeight>
-                </wp14:sizeRelV>
-              </wp:anchor>
-            </w:drawing>
-          </mc:Choice>
-          <mc:Fallback>
-            <w:pict>
-              <v:shape w14:anchorId="72055BCA" id="Text Box 48" o:spid="_x0000_s1040" type="#_x0000_t202" style="position:absolute;margin-left:9.4pt;margin-top:138.4pt;width:21.3pt;height:23.15pt;z-index:251695104;visibility:visible;mso-wrap-style:square;mso-width-percent:0;mso-height-percent:0;mso-wrap-distance-left:9pt;mso-wrap-distance-top:0;mso-wrap-distance-right:9pt;mso-wrap-distance-bottom:0;mso-position-horizontal:absolute;mso-position-horizontal-relative:text;mso-position-vertical:absolute;mso-position-vertical-relative:text;mso-width-percent:0;mso-height-percent:0;mso-width-relative:margin;mso-height-relative:margin;v-text-anchor:top" o:gfxdata="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" fillcolor="white [3201]" strokeweight=".5pt">
-                <v:textbox>
-                  <w:txbxContent>
-                    <w:p>
-                      <w:r>
-                        <w:t>a</w:t>
-                      </w:r>
-                    </w:p>
-                  </w:txbxContent>
-                </v:textbox>
-              </v:shape>
-            </w:pict>
-          </mc:Fallback>
-        </mc:AlternateContent>
-      </w:r>
-      <w:r>
-        <w:rPr>
-          <w:noProof/>
-        </w:rPr>
-        <w:drawing>
-          <wp:inline distT="0" distB="0" distL="0" distR="0">
-            <wp:extent cx="2822713" cy="2051050"/>
-            <wp:effectExtent l="0" t="0" r="0" b="0"/>
-            <wp:docPr id="46" name="Picture 46" descr="A picture containing comb&#10;&#10;Description automatically generated"/>
-            <wp:cNvGraphicFramePr>
-              <a:graphicFrameLocks xmlns:a="http://schemas.openxmlformats.org/drawingml/2006/main" noChangeAspect="1"/>
-            </wp:cNvGraphicFramePr>
-            <a:graphic xmlns:a="http://schemas.openxmlformats.org/drawingml/2006/main">
-              <a:graphicData uri="http://schemas.openxmlformats.org/drawingml/2006/picture">
-                <pic:pic xmlns:pic="http://schemas.openxmlformats.org/drawingml/2006/picture">
-                  <pic:nvPicPr>
-                    <pic:cNvPr id="46" name="leakrate.png"/>
+                    <pic:cNvPr id="54" name="Head_Aqua4.png"/>
                     <pic:cNvPicPr/>
                   </pic:nvPicPr>
                   <pic:blipFill rotWithShape="1">
-                    <a:blip r:embed="rId24"/>
-                    <a:srcRect r="8252"/>
+                    <a:blip r:embed="rId18"/>
+                    <a:srcRect r="8636"/>
                     <a:stretch/>
                   </pic:blipFill>
                   <pic:spPr bwMode="auto">
                     <a:xfrm>
                       <a:off x="0" y="0"/>
-                      <a:ext cx="2823244" cy="2051436"/>
+                      <a:ext cx="2882255" cy="2103120"/>
                     </a:xfrm>
                     <a:prstGeom prst="rect">
                       <a:avLst/>
@@ -3542,13 +2872,14 @@
       </w:r>
       <w:r>
         <w:rPr>
+          <w:iCs/>
           <w:noProof/>
         </w:rPr>
         <w:drawing>
-          <wp:inline distT="0" distB="0" distL="0" distR="0">
-            <wp:extent cx="2751151" cy="1991081"/>
-            <wp:effectExtent l="0" t="0" r="5080" b="3175"/>
-            <wp:docPr id="47" name="Picture 47" descr="A picture containing bird&#10;&#10;Description automatically generated"/>
+          <wp:inline distT="0" distB="0" distL="0" distR="0" wp14:anchorId="4A62141B" wp14:editId="69502199">
+            <wp:extent cx="2953989" cy="2103120"/>
+            <wp:effectExtent l="0" t="0" r="5715" b="5080"/>
+            <wp:docPr id="55" name="Picture 55" descr="A picture containing object, comb&#10;&#10;Description automatically generated"/>
             <wp:cNvGraphicFramePr>
               <a:graphicFrameLocks xmlns:a="http://schemas.openxmlformats.org/drawingml/2006/main" noChangeAspect="1"/>
             </wp:cNvGraphicFramePr>
@@ -3556,18 +2887,18 @@
               <a:graphicData uri="http://schemas.openxmlformats.org/drawingml/2006/picture">
                 <pic:pic xmlns:pic="http://schemas.openxmlformats.org/drawingml/2006/picture">
                   <pic:nvPicPr>
-                    <pic:cNvPr id="47" name="pumprate.png"/>
+                    <pic:cNvPr id="55" name="Head_M1_4.png"/>
                     <pic:cNvPicPr/>
                   </pic:nvPicPr>
                   <pic:blipFill rotWithShape="1">
-                    <a:blip r:embed="rId25"/>
-                    <a:srcRect r="7884"/>
+                    <a:blip r:embed="rId19"/>
+                    <a:srcRect r="6362"/>
                     <a:stretch/>
                   </pic:blipFill>
                   <pic:spPr bwMode="auto">
                     <a:xfrm>
                       <a:off x="0" y="0"/>
-                      <a:ext cx="2797870" cy="2024893"/>
+                      <a:ext cx="2953989" cy="2103120"/>
                     </a:xfrm>
                     <a:prstGeom prst="rect">
                       <a:avLst/>
@@ -3587,6 +2918,102 @@
           </wp:inline>
         </w:drawing>
       </w:r>
+      <w:r>
+        <w:rPr>
+          <w:iCs/>
+          <w:noProof/>
+        </w:rPr>
+        <w:drawing>
+          <wp:inline distT="0" distB="0" distL="0" distR="0" wp14:anchorId="74BE0606" wp14:editId="007EEA17">
+            <wp:extent cx="2911135" cy="2103120"/>
+            <wp:effectExtent l="0" t="0" r="0" b="5080"/>
+            <wp:docPr id="56" name="Picture 56" descr="A picture containing bird&#10;&#10;Description automatically generated"/>
+            <wp:cNvGraphicFramePr>
+              <a:graphicFrameLocks xmlns:a="http://schemas.openxmlformats.org/drawingml/2006/main" noChangeAspect="1"/>
+            </wp:cNvGraphicFramePr>
+            <a:graphic xmlns:a="http://schemas.openxmlformats.org/drawingml/2006/main">
+              <a:graphicData uri="http://schemas.openxmlformats.org/drawingml/2006/picture">
+                <pic:pic xmlns:pic="http://schemas.openxmlformats.org/drawingml/2006/picture">
+                  <pic:nvPicPr>
+                    <pic:cNvPr id="56" name="Head_M2_4png.png"/>
+                    <pic:cNvPicPr/>
+                  </pic:nvPicPr>
+                  <pic:blipFill rotWithShape="1">
+                    <a:blip r:embed="rId20"/>
+                    <a:srcRect r="7720"/>
+                    <a:stretch/>
+                  </pic:blipFill>
+                  <pic:spPr bwMode="auto">
+                    <a:xfrm>
+                      <a:off x="0" y="0"/>
+                      <a:ext cx="2911135" cy="2103120"/>
+                    </a:xfrm>
+                    <a:prstGeom prst="rect">
+                      <a:avLst/>
+                    </a:prstGeom>
+                    <a:ln>
+                      <a:noFill/>
+                    </a:ln>
+                    <a:extLst>
+                      <a:ext uri="{53640926-AAD7-44D8-BBD7-CCE9431645EC}">
+                        <a14:shadowObscured xmlns:a14="http://schemas.microsoft.com/office/drawing/2010/main"/>
+                      </a:ext>
+                    </a:extLst>
+                  </pic:spPr>
+                </pic:pic>
+              </a:graphicData>
+            </a:graphic>
+          </wp:inline>
+        </w:drawing>
+      </w:r>
+      <w:r>
+        <w:rPr>
+          <w:iCs/>
+          <w:noProof/>
+        </w:rPr>
+        <w:drawing>
+          <wp:inline distT="0" distB="0" distL="0" distR="0" wp14:anchorId="446D19D6" wp14:editId="206E28A6">
+            <wp:extent cx="2851646" cy="2103120"/>
+            <wp:effectExtent l="0" t="0" r="6350" b="5080"/>
+            <wp:docPr id="57" name="Picture 57" descr="A picture containing bird&#10;&#10;Description automatically generated"/>
+            <wp:cNvGraphicFramePr>
+              <a:graphicFrameLocks xmlns:a="http://schemas.openxmlformats.org/drawingml/2006/main" noChangeAspect="1"/>
+            </wp:cNvGraphicFramePr>
+            <a:graphic xmlns:a="http://schemas.openxmlformats.org/drawingml/2006/main">
+              <a:graphicData uri="http://schemas.openxmlformats.org/drawingml/2006/picture">
+                <pic:pic xmlns:pic="http://schemas.openxmlformats.org/drawingml/2006/picture">
+                  <pic:nvPicPr>
+                    <pic:cNvPr id="57" name="Head_irri4.png"/>
+                    <pic:cNvPicPr/>
+                  </pic:nvPicPr>
+                  <pic:blipFill rotWithShape="1">
+                    <a:blip r:embed="rId21"/>
+                    <a:srcRect r="9606"/>
+                    <a:stretch/>
+                  </pic:blipFill>
+                  <pic:spPr bwMode="auto">
+                    <a:xfrm>
+                      <a:off x="0" y="0"/>
+                      <a:ext cx="2851646" cy="2103120"/>
+                    </a:xfrm>
+                    <a:prstGeom prst="rect">
+                      <a:avLst/>
+                    </a:prstGeom>
+                    <a:ln>
+                      <a:noFill/>
+                    </a:ln>
+                    <a:extLst>
+                      <a:ext uri="{53640926-AAD7-44D8-BBD7-CCE9431645EC}">
+                        <a14:shadowObscured xmlns:a14="http://schemas.microsoft.com/office/drawing/2010/main"/>
+                      </a:ext>
+                    </a:extLst>
+                  </pic:spPr>
+                </pic:pic>
+              </a:graphicData>
+            </a:graphic>
+          </wp:inline>
+        </w:drawing>
+      </w:r>
     </w:p>
     <w:p>
       <w:pPr>
@@ -3604,37 +3031,115 @@
         <w:rPr>
           <w:i/>
         </w:rPr>
-        <w:t xml:space="preserve"> </w:t>
-      </w:r>
-      <w:r>
-        <w:rPr>
-          <w:i/>
-        </w:rPr>
-        <w:t>7</w:t>
-      </w:r>
-      <w:r>
-        <w:rPr>
-          <w:i/>
-        </w:rPr>
-        <w:t>(a-b)</w:t>
-      </w:r>
-      <w:r>
-        <w:rPr>
-          <w:i/>
-        </w:rPr>
-        <w:t>:</w:t>
-      </w:r>
-      <w:r>
-        <w:rPr>
-          <w:i/>
-        </w:rPr>
-        <w:t xml:space="preserve"> </w:t>
-      </w:r>
-      <w:r>
-        <w:rPr>
-          <w:i/>
-        </w:rPr>
-        <w:t>Total leakage for each stress period</w:t>
+        <w:t>s</w:t>
+      </w:r>
+      <w:r>
+        <w:rPr>
+          <w:i/>
+        </w:rPr>
+        <w:t xml:space="preserve"> 6 (a-</w:t>
+      </w:r>
+      <w:r>
+        <w:rPr>
+          <w:i/>
+        </w:rPr>
+        <w:t>d</w:t>
+      </w:r>
+      <w:r>
+        <w:rPr>
+          <w:i/>
+        </w:rPr>
+        <w:t xml:space="preserve">): Head plots for the 4 wells (Aquaseca well, Monitoring wells 1&amp;2, and Proposed irrigation well) for </w:t>
+      </w:r>
+      <w:r>
+        <w:rPr>
+          <w:i/>
+        </w:rPr>
+        <w:t xml:space="preserve">200 </w:t>
+      </w:r>
+      <w:r>
+        <w:rPr>
+          <w:i/>
+        </w:rPr>
+        <w:t xml:space="preserve"> years with seasonality (180 days of ET and 180 days of no ET each year). </w:t>
+      </w:r>
+    </w:p>
+    <w:p>
+      <w:pPr>
+        <w:jc w:val="center"/>
+      </w:pPr>
+      <w:r>
+        <w:rPr>
+          <w:noProof/>
+        </w:rPr>
+        <w:lastRenderedPageBreak/>
+        <w:drawing>
+          <wp:inline distT="0" distB="0" distL="0" distR="0" wp14:anchorId="1EDBD7C5" wp14:editId="43C708BF">
+            <wp:extent cx="4494179" cy="2888615"/>
+            <wp:effectExtent l="0" t="0" r="1905" b="0"/>
+            <wp:docPr id="59" name="Picture 59" descr="A screenshot of a cell phone&#10;&#10;Description automatically generated"/>
+            <wp:cNvGraphicFramePr>
+              <a:graphicFrameLocks xmlns:a="http://schemas.openxmlformats.org/drawingml/2006/main" noChangeAspect="1"/>
+            </wp:cNvGraphicFramePr>
+            <a:graphic xmlns:a="http://schemas.openxmlformats.org/drawingml/2006/main">
+              <a:graphicData uri="http://schemas.openxmlformats.org/drawingml/2006/picture">
+                <pic:pic xmlns:pic="http://schemas.openxmlformats.org/drawingml/2006/picture">
+                  <pic:nvPicPr>
+                    <pic:cNvPr id="59" name="leakrate.png"/>
+                    <pic:cNvPicPr/>
+                  </pic:nvPicPr>
+                  <pic:blipFill rotWithShape="1">
+                    <a:blip r:embed="rId22"/>
+                    <a:srcRect t="5414" r="5505"/>
+                    <a:stretch/>
+                  </pic:blipFill>
+                  <pic:spPr bwMode="auto">
+                    <a:xfrm>
+                      <a:off x="0" y="0"/>
+                      <a:ext cx="4519774" cy="2905066"/>
+                    </a:xfrm>
+                    <a:prstGeom prst="rect">
+                      <a:avLst/>
+                    </a:prstGeom>
+                    <a:ln>
+                      <a:noFill/>
+                    </a:ln>
+                    <a:extLst>
+                      <a:ext uri="{53640926-AAD7-44D8-BBD7-CCE9431645EC}">
+                        <a14:shadowObscured xmlns:a14="http://schemas.microsoft.com/office/drawing/2010/main"/>
+                      </a:ext>
+                    </a:extLst>
+                  </pic:spPr>
+                </pic:pic>
+              </a:graphicData>
+            </a:graphic>
+          </wp:inline>
+        </w:drawing>
+      </w:r>
+    </w:p>
+    <w:p>
+      <w:pPr>
+        <w:rPr>
+          <w:i/>
+        </w:rPr>
+      </w:pPr>
+      <w:r>
+        <w:rPr>
+          <w:i/>
+        </w:rPr>
+        <w:t>Figure</w:t>
+      </w:r>
+      <w:r>
+        <w:rPr>
+          <w:i/>
+        </w:rPr>
+        <w:t>s</w:t>
+      </w:r>
+      <w:r>
+        <w:rPr>
+          <w:i/>
+        </w:rPr>
+        <w:t xml:space="preserve"> 7: Total leakage for each stress period</w:t>
       </w:r>
       <w:r>
         <w:rPr>
@@ -3649,32 +3154,27 @@
         <w:t>otal pumping for each stress period.</w:t>
       </w:r>
     </w:p>
+    <w:p>
+      <w:pPr>
+        <w:pStyle w:val="ListParagraph"/>
+      </w:pPr>
+    </w:p>
+    <w:p>
+      <w:pPr>
+        <w:pStyle w:val="ListParagraph"/>
+      </w:pPr>
+    </w:p>
+    <w:p>
+      <w:pPr>
+        <w:pStyle w:val="ListParagraph"/>
+      </w:pPr>
+    </w:p>
+    <w:p>
+      <w:pPr>
+        <w:pStyle w:val="ListParagraph"/>
+      </w:pPr>
+    </w:p>
     <w:p/>
-    <w:p>
-      <w:pPr>
-        <w:pStyle w:val="ListParagraph"/>
-      </w:pPr>
-    </w:p>
-    <w:p>
-      <w:pPr>
-        <w:pStyle w:val="ListParagraph"/>
-      </w:pPr>
-    </w:p>
-    <w:p>
-      <w:pPr>
-        <w:pStyle w:val="ListParagraph"/>
-      </w:pPr>
-    </w:p>
-    <w:p>
-      <w:pPr>
-        <w:pStyle w:val="ListParagraph"/>
-      </w:pPr>
-    </w:p>
-    <w:p>
-      <w:pPr>
-        <w:pStyle w:val="ListParagraph"/>
-      </w:pPr>
-    </w:p>
     <w:sectPr>
       <w:pgSz w:w="12240" w:h="15840"/>
       <w:pgMar w:top="1440" w:right="1440" w:bottom="1440" w:left="1440" w:header="720" w:footer="720" w:gutter="0"/>
@@ -4833,11 +4333,6 @@
     <w:lsdException w:name="Book Title" w:uiPriority="33" w:qFormat="1"/>
     <w:lsdException w:name="Bibliography" w:semiHidden="1" w:uiPriority="37" w:unhideWhenUsed="1"/>
     <w:lsdException w:name="TOC Heading" w:semiHidden="1" w:uiPriority="39" w:unhideWhenUsed="1" w:qFormat="1"/>
-    <w:lsdException w:name="Plain Table 5" w:semiHidden="1" w:unhideWhenUsed="1"/>
-    <w:lsdException w:name="Grid Table Light" w:semiHidden="1" w:unhideWhenUsed="1"/>
-    <w:lsdException w:name="Grid Table 1 Light" w:semiHidden="1" w:unhideWhenUsed="1"/>
-    <w:lsdException w:name="Grid Table 2" w:semiHidden="1" w:unhideWhenUsed="1"/>
-    <w:lsdException w:name="Grid Table 3" w:semiHidden="1" w:unhideWhenUsed="1"/>
     <w:lsdException w:name="Grid Table 4" w:uiPriority="49"/>
     <w:lsdException w:name="Grid Table 5 Dark" w:uiPriority="50"/>
     <w:lsdException w:name="Grid Table 6 Colorful" w:uiPriority="51"/>

</xml_diff>